<commit_message>
lanjut revisi lagi, edit SOP rekonsiliasi obat
</commit_message>
<xml_diff>
--- a/ukp/3.10_Kefarmasian/EP 03/SOP Rekonsiliasi Obat.docx
+++ b/ukp/3.10_Kefarmasian/EP 03/SOP Rekonsiliasi Obat.docx
@@ -22,6 +22,14 @@
         <w:gridCol w:w="2047"/>
       </w:tblGrid>
       <w:tr>
+        <w:tblPrEx>
+          <w:tblCellMar>
+            <w:top w:w="0" w:type="dxa"/>
+            <w:left w:w="108" w:type="dxa"/>
+            <w:bottom w:w="0" w:type="dxa"/>
+            <w:right w:w="108" w:type="dxa"/>
+          </w:tblCellMar>
+        </w:tblPrEx>
         <w:tc>
           <w:tcPr>
             <w:tcW w:w="2376" w:type="dxa"/>
@@ -38,7 +46,7 @@
                 <w:rFonts w:ascii="Arial" w:hAnsi="Arial" w:cs="Arial"/>
               </w:rPr>
               <w:drawing>
-                <wp:anchor distT="0" distB="0" distL="114300" distR="114300" simplePos="0" relativeHeight="251668480" behindDoc="0" locked="0" layoutInCell="1" allowOverlap="1">
+                <wp:anchor distT="0" distB="0" distL="114300" distR="114300" simplePos="0" relativeHeight="251665408" behindDoc="0" locked="0" layoutInCell="1" allowOverlap="1">
                   <wp:simplePos x="0" y="0"/>
                   <wp:positionH relativeFrom="column">
                     <wp:posOffset>55245</wp:posOffset>
@@ -142,7 +150,7 @@
             </w:pPr>
             <w:r>
               <w:drawing>
-                <wp:anchor distT="0" distB="0" distL="114300" distR="114300" simplePos="0" relativeHeight="251670528" behindDoc="1" locked="0" layoutInCell="1" allowOverlap="1">
+                <wp:anchor distT="0" distB="0" distL="114300" distR="114300" simplePos="0" relativeHeight="251666432" behindDoc="1" locked="0" layoutInCell="1" allowOverlap="1">
                   <wp:simplePos x="0" y="0"/>
                   <wp:positionH relativeFrom="column">
                     <wp:posOffset>-62230</wp:posOffset>
@@ -754,7 +762,7 @@
         <mc:AlternateContent>
           <mc:Choice Requires="wps">
             <w:drawing>
-              <wp:anchor distT="0" distB="0" distL="114300" distR="114300" simplePos="0" relativeHeight="251664384" behindDoc="0" locked="0" layoutInCell="1" allowOverlap="1">
+              <wp:anchor distT="0" distB="0" distL="114300" distR="114300" simplePos="0" relativeHeight="251661312" behindDoc="0" locked="0" layoutInCell="1" allowOverlap="1">
                 <wp:simplePos x="0" y="0"/>
                 <wp:positionH relativeFrom="column">
                   <wp:posOffset>5384165</wp:posOffset>
@@ -802,7 +810,7 @@
           </mc:Choice>
           <mc:Fallback>
             <w:pict>
-              <v:shape id="AutoShape 9" o:spid="_x0000_s1026" o:spt="10" type="#_x0000_t10" style="position:absolute;left:0pt;margin-left:423.95pt;margin-top:9.55pt;height:40.3pt;width:36pt;z-index:251664384;mso-width-relative:page;mso-height-relative:page;" fillcolor="#FFFFFF" filled="t" stroked="t" coordsize="21600,21600" o:gfxdata="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" adj="6326">
+              <v:shape id="AutoShape 9" o:spid="_x0000_s1026" o:spt="10" type="#_x0000_t10" style="position:absolute;left:0pt;margin-left:423.95pt;margin-top:9.55pt;height:40.3pt;width:36pt;z-index:251661312;mso-width-relative:page;mso-height-relative:page;" fillcolor="#FFFFFF" filled="t" stroked="t" coordsize="21600,21600" o:gfxdata="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" adj="6326">
                 <v:fill on="t" focussize="0,0"/>
                 <v:stroke color="#000000" miterlimit="8" joinstyle="miter"/>
                 <v:imagedata o:title=""/>
@@ -821,7 +829,7 @@
         <mc:AlternateContent>
           <mc:Choice Requires="wps">
             <w:drawing>
-              <wp:anchor distT="0" distB="0" distL="114300" distR="114300" simplePos="0" relativeHeight="251665408" behindDoc="0" locked="0" layoutInCell="1" allowOverlap="1">
+              <wp:anchor distT="0" distB="0" distL="114300" distR="114300" simplePos="0" relativeHeight="251662336" behindDoc="0" locked="0" layoutInCell="1" allowOverlap="1">
                 <wp:simplePos x="0" y="0"/>
                 <wp:positionH relativeFrom="column">
                   <wp:posOffset>5468620</wp:posOffset>
@@ -885,7 +893,7 @@
           </mc:Choice>
           <mc:Fallback>
             <w:pict>
-              <v:shape id="Text Box 10" o:spid="_x0000_s1026" o:spt="202" type="#_x0000_t202" style="position:absolute;left:0pt;margin-left:430.6pt;margin-top:15.1pt;height:27.35pt;width:29.55pt;z-index:251665408;mso-width-relative:page;mso-height-relative:page;" fillcolor="#FFFFFF" filled="t" stroked="t" coordsize="21600,21600" o:gfxdata="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">
+              <v:shape id="Text Box 10" o:spid="_x0000_s1026" o:spt="202" type="#_x0000_t202" style="position:absolute;left:0pt;margin-left:430.6pt;margin-top:15.1pt;height:27.35pt;width:29.55pt;z-index:251662336;mso-width-relative:page;mso-height-relative:page;" fillcolor="#FFFFFF" filled="t" stroked="t" coordsize="21600,21600" o:gfxdata="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">
                 <v:fill on="t" focussize="0,0"/>
                 <v:stroke color="#000000" miterlimit="8" joinstyle="miter"/>
                 <v:imagedata o:title=""/>
@@ -952,7 +960,7 @@
         <mc:AlternateContent>
           <mc:Choice Requires="wps">
             <w:drawing>
-              <wp:anchor distT="0" distB="0" distL="114300" distR="114300" simplePos="0" relativeHeight="251667456" behindDoc="0" locked="0" layoutInCell="1" allowOverlap="1">
+              <wp:anchor distT="0" distB="0" distL="114300" distR="114300" simplePos="0" relativeHeight="251664384" behindDoc="0" locked="0" layoutInCell="1" allowOverlap="1">
                 <wp:simplePos x="0" y="0"/>
                 <wp:positionH relativeFrom="column">
                   <wp:posOffset>5222240</wp:posOffset>
@@ -1018,7 +1026,7 @@
           </mc:Choice>
           <mc:Fallback>
             <w:pict>
-              <v:shape id="Text Box 12" o:spid="_x0000_s1026" o:spt="202" type="#_x0000_t202" style="position:absolute;left:0pt;margin-left:411.2pt;margin-top:7.95pt;height:34pt;width:66.6pt;z-index:251667456;mso-width-relative:page;mso-height-relative:page;" fillcolor="#FFFFFF" filled="t" stroked="t" coordsize="21600,21600" o:gfxdata="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">
+              <v:shape id="Text Box 12" o:spid="_x0000_s1026" o:spt="202" type="#_x0000_t202" style="position:absolute;left:0pt;margin-left:411.2pt;margin-top:7.95pt;height:34pt;width:66.6pt;z-index:251664384;mso-width-relative:page;mso-height-relative:page;" fillcolor="#FFFFFF" filled="t" stroked="t" coordsize="21600,21600" o:gfxdata="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">
                 <v:fill on="t" focussize="0,0"/>
                 <v:stroke color="#000000" miterlimit="8" joinstyle="miter"/>
                 <v:imagedata o:title=""/>
@@ -1057,7 +1065,7 @@
         <mc:AlternateContent>
           <mc:Choice Requires="wps">
             <w:drawing>
-              <wp:anchor distT="0" distB="0" distL="114300" distR="114300" simplePos="0" relativeHeight="251666432" behindDoc="0" locked="0" layoutInCell="1" allowOverlap="1">
+              <wp:anchor distT="0" distB="0" distL="114300" distR="114300" simplePos="0" relativeHeight="251663360" behindDoc="0" locked="0" layoutInCell="1" allowOverlap="1">
                 <wp:simplePos x="0" y="0"/>
                 <wp:positionH relativeFrom="column">
                   <wp:posOffset>4921885</wp:posOffset>
@@ -1106,7 +1114,7 @@
           </mc:Choice>
           <mc:Fallback>
             <w:pict>
-              <v:shape id="AutoShape 11" o:spid="_x0000_s1026" o:spt="68" type="#_x0000_t68" style="position:absolute;left:0pt;margin-left:387.55pt;margin-top:1.85pt;height:36pt;width:109.6pt;z-index:251666432;mso-width-relative:page;mso-height-relative:page;" fillcolor="#FFFFFF" filled="t" stroked="t" coordsize="21600,21600" o:gfxdata="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" adj="5400,5400">
+              <v:shape id="AutoShape 11" o:spid="_x0000_s1026" o:spt="68" type="#_x0000_t68" style="position:absolute;left:0pt;margin-left:387.55pt;margin-top:1.85pt;height:36pt;width:109.6pt;z-index:251663360;mso-width-relative:page;mso-height-relative:page;" fillcolor="#FFFFFF" filled="t" stroked="t" coordsize="21600,21600" o:gfxdata="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" adj="5400,5400">
                 <v:fill on="t" focussize="0,0"/>
                 <v:stroke color="#000000" miterlimit="8" joinstyle="miter"/>
                 <v:imagedata o:title=""/>
@@ -1433,7 +1441,7 @@
             </w:pPr>
             <w:r>
               <w:drawing>
-                <wp:anchor distT="0" distB="0" distL="114300" distR="114300" simplePos="0" relativeHeight="251663360" behindDoc="1" locked="0" layoutInCell="1" allowOverlap="1">
+                <wp:anchor distT="0" distB="0" distL="114300" distR="114300" simplePos="0" relativeHeight="251660288" behindDoc="1" locked="0" layoutInCell="1" allowOverlap="1">
                   <wp:simplePos x="0" y="0"/>
                   <wp:positionH relativeFrom="column">
                     <wp:posOffset>104140</wp:posOffset>
@@ -2518,50 +2526,30 @@
           <w:p>
             <w:pPr>
               <w:numPr>
+                <w:ilvl w:val="0"/>
                 <w:numId w:val="0"/>
               </w:numPr>
               <w:spacing w:after="0" w:line="360" w:lineRule="auto"/>
               <w:ind w:left="34" w:leftChars="0" w:right="0" w:rightChars="0"/>
               <w:jc w:val="left"/>
               <w:rPr>
-                <w:rFonts w:ascii="Bookman Old Style" w:hAnsi="Bookman Old Style" w:eastAsia="Times New Roman" w:cs="Arial"/>
-                <w:lang w:val="en-GB" w:eastAsia="en-GB"/>
-              </w:rPr>
-            </w:pPr>
-            <w:r>
-              <w:rPr>
-                <w:rFonts w:hint="default" w:ascii="Bookman Old Style" w:hAnsi="Bookman Old Style" w:eastAsia="Times New Roman" w:cs="Arial"/>
-                <w:lang w:val="en-GB" w:eastAsia="en-GB"/>
-              </w:rPr>
-              <w:t>Permenkes RI No. 74 Tahun 2016 Tentang Pelayanan</w:t>
-            </w:r>
-            <w:r>
-              <w:rPr>
                 <w:rFonts w:hint="default" w:ascii="Bookman Old Style" w:hAnsi="Bookman Old Style" w:eastAsia="Times New Roman" w:cs="Arial"/>
                 <w:lang w:val="en-US" w:eastAsia="en-GB"/>
               </w:rPr>
-              <w:t xml:space="preserve"> K</w:t>
-            </w:r>
+            </w:pPr>
             <w:r>
               <w:rPr>
                 <w:rFonts w:hint="default" w:ascii="Bookman Old Style" w:hAnsi="Bookman Old Style" w:eastAsia="Times New Roman" w:cs="Arial"/>
                 <w:lang w:val="en-GB" w:eastAsia="en-GB"/>
               </w:rPr>
-              <w:t>efarmasian</w:t>
+              <w:t>Per</w:t>
             </w:r>
             <w:r>
               <w:rPr>
                 <w:rFonts w:hint="default" w:ascii="Bookman Old Style" w:hAnsi="Bookman Old Style" w:eastAsia="Times New Roman" w:cs="Arial"/>
                 <w:lang w:val="en-US" w:eastAsia="en-GB"/>
               </w:rPr>
-              <w:t xml:space="preserve"> </w:t>
-            </w:r>
-            <w:r>
-              <w:rPr>
-                <w:rFonts w:hint="default" w:ascii="Bookman Old Style" w:hAnsi="Bookman Old Style" w:eastAsia="Times New Roman" w:cs="Arial"/>
-                <w:lang w:val="en-GB" w:eastAsia="en-GB"/>
-              </w:rPr>
-              <w:t>di Puskesmas</w:t>
+              <w:t>aturan Menteri Kesehatan Republik Indonesia Nomor 26 tahun 2020 Standar Pelayanan Kefarmasian di Puskesmas.</w:t>
             </w:r>
           </w:p>
         </w:tc>
@@ -2704,19 +2692,22 @@
                 <w:ilvl w:val="0"/>
                 <w:numId w:val="3"/>
               </w:numPr>
+              <w:tabs>
+                <w:tab w:val="clear" w:pos="425"/>
+              </w:tabs>
               <w:spacing w:after="0" w:line="360" w:lineRule="auto"/>
-              <w:ind w:left="425" w:leftChars="0" w:right="0" w:hanging="425" w:firstLineChars="0"/>
+              <w:ind w:left="425" w:leftChars="0" w:right="0" w:rightChars="0" w:hanging="425" w:firstLineChars="0"/>
+              <w:rPr>
+                <w:rFonts w:ascii="Bookman Old Style" w:hAnsi="Bookman Old Style" w:eastAsia="Times New Roman" w:cs="Arial"/>
+                <w:lang w:eastAsia="en-GB"/>
+              </w:rPr>
+            </w:pPr>
+            <w:r>
               <w:rPr>
                 <w:rFonts w:hint="default" w:ascii="Bookman Old Style" w:hAnsi="Bookman Old Style" w:eastAsia="Times New Roman" w:cs="Arial"/>
-                <w:lang w:eastAsia="en-GB"/>
-              </w:rPr>
-            </w:pPr>
-            <w:r>
-              <w:rPr>
-                <w:rFonts w:hint="default" w:ascii="Bookman Old Style" w:hAnsi="Bookman Old Style" w:eastAsia="Times New Roman" w:cs="Arial"/>
-                <w:lang w:eastAsia="en-GB"/>
-              </w:rPr>
-              <w:t>Pasien atau keluarga pasien memberikan informasi obat yang sedang digunakan atau dikonsumsi di rumah atau jika membawa obat dari puskesmas atau RS rujukan.</w:t>
+                <w:lang w:val="en-US" w:eastAsia="en-GB"/>
+              </w:rPr>
+              <w:t>Dokter melakukan anamnesis kepada pasien sekaligus menanyakan riwayat pengobatan pasien sebelum pemeriksaan ke puskesmas;</w:t>
             </w:r>
           </w:p>
           <w:p>
@@ -2725,19 +2716,22 @@
                 <w:ilvl w:val="0"/>
                 <w:numId w:val="3"/>
               </w:numPr>
+              <w:tabs>
+                <w:tab w:val="clear" w:pos="425"/>
+              </w:tabs>
               <w:spacing w:after="0" w:line="360" w:lineRule="auto"/>
-              <w:ind w:left="425" w:leftChars="0" w:right="0" w:hanging="425" w:firstLineChars="0"/>
+              <w:ind w:left="425" w:leftChars="0" w:right="0" w:rightChars="0" w:hanging="425" w:firstLineChars="0"/>
+              <w:rPr>
+                <w:rFonts w:ascii="Bookman Old Style" w:hAnsi="Bookman Old Style" w:eastAsia="Times New Roman" w:cs="Arial"/>
+                <w:lang w:eastAsia="en-GB"/>
+              </w:rPr>
+            </w:pPr>
+            <w:r>
               <w:rPr>
                 <w:rFonts w:hint="default" w:ascii="Bookman Old Style" w:hAnsi="Bookman Old Style" w:eastAsia="Times New Roman" w:cs="Arial"/>
-                <w:lang w:eastAsia="en-GB"/>
-              </w:rPr>
-            </w:pPr>
-            <w:r>
-              <w:rPr>
-                <w:rFonts w:hint="default" w:ascii="Bookman Old Style" w:hAnsi="Bookman Old Style" w:eastAsia="Times New Roman" w:cs="Arial"/>
-                <w:lang w:eastAsia="en-GB"/>
-              </w:rPr>
-              <w:t>Dokter/perawat mencatat alergi dan infomasi obat rumah atau obat rujukan pada formulir rekonsiliasi obat.</w:t>
+                <w:lang w:val="en-US" w:eastAsia="en-GB"/>
+              </w:rPr>
+              <w:t>Dokter menetapkan diagnosis dan terapi/pemilihan obat untuk pasien;</w:t>
             </w:r>
           </w:p>
           <w:p>
@@ -2746,19 +2740,22 @@
                 <w:ilvl w:val="0"/>
                 <w:numId w:val="3"/>
               </w:numPr>
+              <w:tabs>
+                <w:tab w:val="clear" w:pos="425"/>
+              </w:tabs>
               <w:spacing w:after="0" w:line="360" w:lineRule="auto"/>
-              <w:ind w:left="425" w:leftChars="0" w:right="0" w:hanging="425" w:firstLineChars="0"/>
+              <w:ind w:left="425" w:leftChars="0" w:right="0" w:rightChars="0" w:hanging="425" w:firstLineChars="0"/>
+              <w:rPr>
+                <w:rFonts w:ascii="Bookman Old Style" w:hAnsi="Bookman Old Style" w:eastAsia="Times New Roman" w:cs="Arial"/>
+                <w:lang w:eastAsia="en-GB"/>
+              </w:rPr>
+            </w:pPr>
+            <w:r>
               <w:rPr>
                 <w:rFonts w:hint="default" w:ascii="Bookman Old Style" w:hAnsi="Bookman Old Style" w:eastAsia="Times New Roman" w:cs="Arial"/>
-                <w:lang w:eastAsia="en-GB"/>
-              </w:rPr>
-            </w:pPr>
-            <w:r>
-              <w:rPr>
-                <w:rFonts w:hint="default" w:ascii="Bookman Old Style" w:hAnsi="Bookman Old Style" w:eastAsia="Times New Roman" w:cs="Arial"/>
-                <w:lang w:eastAsia="en-GB"/>
-              </w:rPr>
-              <w:t>Pasien atau keluarga pasien memberikan informasi obat dapat berupa nama obat, aturan pakai dan jumlah obat.</w:t>
+                <w:lang w:val="en-US" w:eastAsia="en-GB"/>
+              </w:rPr>
+              <w:t>Dokter menetapkan penghentian atau penerusan obat yang diterima pasien sebelum pemeriksaan ke puskesmas, kemudian mencatat di rekam medis;</w:t>
             </w:r>
           </w:p>
           <w:p>
@@ -2767,19 +2764,22 @@
                 <w:ilvl w:val="0"/>
                 <w:numId w:val="3"/>
               </w:numPr>
+              <w:tabs>
+                <w:tab w:val="clear" w:pos="425"/>
+              </w:tabs>
               <w:spacing w:after="0" w:line="360" w:lineRule="auto"/>
-              <w:ind w:left="425" w:leftChars="0" w:right="0" w:hanging="425" w:firstLineChars="0"/>
+              <w:ind w:left="425" w:leftChars="0" w:right="0" w:rightChars="0" w:hanging="425" w:firstLineChars="0"/>
+              <w:rPr>
+                <w:rFonts w:ascii="Bookman Old Style" w:hAnsi="Bookman Old Style" w:eastAsia="Times New Roman" w:cs="Arial"/>
+                <w:lang w:eastAsia="en-GB"/>
+              </w:rPr>
+            </w:pPr>
+            <w:r>
               <w:rPr>
                 <w:rFonts w:hint="default" w:ascii="Bookman Old Style" w:hAnsi="Bookman Old Style" w:eastAsia="Times New Roman" w:cs="Arial"/>
-                <w:lang w:eastAsia="en-GB"/>
-              </w:rPr>
-            </w:pPr>
-            <w:r>
-              <w:rPr>
-                <w:rFonts w:hint="default" w:ascii="Bookman Old Style" w:hAnsi="Bookman Old Style" w:eastAsia="Times New Roman" w:cs="Arial"/>
-                <w:lang w:eastAsia="en-GB"/>
-              </w:rPr>
-              <w:t>Dokter melakukan analisa, kemudian memutuskan apakah obat tersebut dilanjutkan atau dihentikan.</w:t>
+                <w:lang w:val="en-US" w:eastAsia="en-GB"/>
+              </w:rPr>
+              <w:t>Petugas farmasi melayani obat sesuai dengan resep;</w:t>
             </w:r>
           </w:p>
           <w:p>
@@ -2788,19 +2788,22 @@
                 <w:ilvl w:val="0"/>
                 <w:numId w:val="3"/>
               </w:numPr>
+              <w:tabs>
+                <w:tab w:val="clear" w:pos="425"/>
+              </w:tabs>
               <w:spacing w:after="0" w:line="360" w:lineRule="auto"/>
-              <w:ind w:left="425" w:leftChars="0" w:right="0" w:hanging="425" w:firstLineChars="0"/>
+              <w:ind w:left="425" w:leftChars="0" w:right="0" w:rightChars="0" w:hanging="425" w:firstLineChars="0"/>
+              <w:rPr>
+                <w:rFonts w:ascii="Bookman Old Style" w:hAnsi="Bookman Old Style" w:eastAsia="Times New Roman" w:cs="Arial"/>
+                <w:lang w:eastAsia="en-GB"/>
+              </w:rPr>
+            </w:pPr>
+            <w:r>
               <w:rPr>
                 <w:rFonts w:hint="default" w:ascii="Bookman Old Style" w:hAnsi="Bookman Old Style" w:eastAsia="Times New Roman" w:cs="Arial"/>
-                <w:lang w:eastAsia="en-GB"/>
-              </w:rPr>
-            </w:pPr>
-            <w:r>
-              <w:rPr>
-                <w:rFonts w:hint="default" w:ascii="Bookman Old Style" w:hAnsi="Bookman Old Style" w:eastAsia="Times New Roman" w:cs="Arial"/>
-                <w:lang w:eastAsia="en-GB"/>
-              </w:rPr>
-              <w:t>Jika dokter memberikan intruksi terapinya diganti atau dengan kata lain obat yang dibawa dari rumah tidak digunakan, maka obat pasien disimpan di loker pasien yang ada di farmasi dan diberi label atau tulisan “tidak digunakan”</w:t>
+                <w:lang w:val="en-US" w:eastAsia="en-GB"/>
+              </w:rPr>
+              <w:t>Petugas farmasi menyerahkan obat dan memberikan informasi obat dengan disertai pengecekan data diri pasien dan keluhan yang diderita;</w:t>
             </w:r>
           </w:p>
           <w:p>
@@ -2809,19 +2812,22 @@
                 <w:ilvl w:val="0"/>
                 <w:numId w:val="3"/>
               </w:numPr>
+              <w:tabs>
+                <w:tab w:val="clear" w:pos="425"/>
+              </w:tabs>
               <w:spacing w:after="0" w:line="360" w:lineRule="auto"/>
-              <w:ind w:left="425" w:leftChars="0" w:right="0" w:hanging="425" w:firstLineChars="0"/>
+              <w:ind w:left="425" w:leftChars="0" w:right="0" w:rightChars="0" w:hanging="425" w:firstLineChars="0"/>
+              <w:rPr>
+                <w:rFonts w:ascii="Bookman Old Style" w:hAnsi="Bookman Old Style" w:eastAsia="Times New Roman" w:cs="Arial"/>
+                <w:lang w:eastAsia="en-GB"/>
+              </w:rPr>
+            </w:pPr>
+            <w:r>
               <w:rPr>
                 <w:rFonts w:hint="default" w:ascii="Bookman Old Style" w:hAnsi="Bookman Old Style" w:eastAsia="Times New Roman" w:cs="Arial"/>
-                <w:lang w:eastAsia="en-GB"/>
-              </w:rPr>
-            </w:pPr>
-            <w:r>
-              <w:rPr>
-                <w:rFonts w:hint="default" w:ascii="Bookman Old Style" w:hAnsi="Bookman Old Style" w:eastAsia="Times New Roman" w:cs="Arial"/>
-                <w:lang w:eastAsia="en-GB"/>
-              </w:rPr>
-              <w:t>Jika dokter memberikan instruksi terapi dapat diterus kan, maka petugas farmasi akan mencatat instruksi dalam formulir serah terima perbekalan farmasi dari pasien</w:t>
+                <w:lang w:val="en-US" w:eastAsia="en-GB"/>
+              </w:rPr>
+              <w:t>Petugas farmasi menanyakan riwayat pengobatan yang diterima pasien atau swamedikasi sebelum pemeriksaan ke puskesmas;</w:t>
             </w:r>
           </w:p>
           <w:p>
@@ -2830,19 +2836,22 @@
                 <w:ilvl w:val="0"/>
                 <w:numId w:val="3"/>
               </w:numPr>
+              <w:tabs>
+                <w:tab w:val="clear" w:pos="425"/>
+              </w:tabs>
               <w:spacing w:after="0" w:line="360" w:lineRule="auto"/>
-              <w:ind w:left="425" w:leftChars="0" w:right="0" w:hanging="425" w:firstLineChars="0"/>
+              <w:ind w:left="425" w:leftChars="0" w:right="0" w:rightChars="0" w:hanging="425" w:firstLineChars="0"/>
+              <w:rPr>
+                <w:rFonts w:ascii="Bookman Old Style" w:hAnsi="Bookman Old Style" w:eastAsia="Times New Roman" w:cs="Arial"/>
+                <w:lang w:eastAsia="en-GB"/>
+              </w:rPr>
+            </w:pPr>
+            <w:r>
               <w:rPr>
                 <w:rFonts w:hint="default" w:ascii="Bookman Old Style" w:hAnsi="Bookman Old Style" w:eastAsia="Times New Roman" w:cs="Arial"/>
-                <w:lang w:eastAsia="en-GB"/>
-              </w:rPr>
-            </w:pPr>
-            <w:r>
-              <w:rPr>
-                <w:rFonts w:hint="default" w:ascii="Bookman Old Style" w:hAnsi="Bookman Old Style" w:eastAsia="Times New Roman" w:cs="Arial"/>
-                <w:lang w:eastAsia="en-GB"/>
-              </w:rPr>
-              <w:t>Pasien atau keluarga pasien menandatangani formulir serah terima perbekalan farmasi.</w:t>
+                <w:lang w:val="en-US" w:eastAsia="en-GB"/>
+              </w:rPr>
+              <w:t>Petugas farmasi menanyakan ke pasien apa yang disampaikan dokter terkait riwayat pengobatan sebelumnya;</w:t>
             </w:r>
           </w:p>
           <w:p>
@@ -2851,8 +2860,11 @@
                 <w:ilvl w:val="0"/>
                 <w:numId w:val="3"/>
               </w:numPr>
+              <w:tabs>
+                <w:tab w:val="clear" w:pos="425"/>
+              </w:tabs>
               <w:spacing w:after="0" w:line="360" w:lineRule="auto"/>
-              <w:ind w:left="425" w:leftChars="0" w:right="0" w:hanging="425" w:firstLineChars="0"/>
+              <w:ind w:left="425" w:leftChars="0" w:right="0" w:rightChars="0" w:hanging="425" w:firstLineChars="0"/>
               <w:rPr>
                 <w:rFonts w:ascii="Bookman Old Style" w:hAnsi="Bookman Old Style" w:eastAsia="Times New Roman" w:cs="Arial"/>
                 <w:lang w:eastAsia="en-GB"/>
@@ -2861,9 +2873,57 @@
             <w:r>
               <w:rPr>
                 <w:rFonts w:hint="default" w:ascii="Bookman Old Style" w:hAnsi="Bookman Old Style" w:eastAsia="Times New Roman" w:cs="Arial"/>
+                <w:lang w:val="en-US" w:eastAsia="en-GB"/>
+              </w:rPr>
+              <w:t>Petugas farmasi membandingkan terapi yang sudah didapatkan pasien sebelumnya dengan terapi yang sekarang diterima pasien;</w:t>
+            </w:r>
+          </w:p>
+          <w:p>
+            <w:pPr>
+              <w:numPr>
+                <w:ilvl w:val="0"/>
+                <w:numId w:val="3"/>
+              </w:numPr>
+              <w:tabs>
+                <w:tab w:val="clear" w:pos="425"/>
+              </w:tabs>
+              <w:spacing w:after="0" w:line="360" w:lineRule="auto"/>
+              <w:ind w:left="425" w:leftChars="0" w:right="0" w:rightChars="0" w:hanging="425" w:firstLineChars="0"/>
+              <w:rPr>
+                <w:rFonts w:ascii="Bookman Old Style" w:hAnsi="Bookman Old Style" w:eastAsia="Times New Roman" w:cs="Arial"/>
                 <w:lang w:eastAsia="en-GB"/>
               </w:rPr>
-              <w:t>Petugas farmasi akan menyimpan dan mengelurkan obat sesuai aturan pakai</w:t>
+            </w:pPr>
+            <w:r>
+              <w:rPr>
+                <w:rFonts w:hint="default" w:ascii="Bookman Old Style" w:hAnsi="Bookman Old Style" w:eastAsia="Times New Roman" w:cs="Arial"/>
+                <w:lang w:val="en-US" w:eastAsia="en-GB"/>
+              </w:rPr>
+              <w:t>petugas farmasi melakukan konfirmasi kepada dokter apabila ada masalah terkait obat untuk pasien;</w:t>
+            </w:r>
+          </w:p>
+          <w:p>
+            <w:pPr>
+              <w:numPr>
+                <w:ilvl w:val="0"/>
+                <w:numId w:val="3"/>
+              </w:numPr>
+              <w:tabs>
+                <w:tab w:val="clear" w:pos="425"/>
+              </w:tabs>
+              <w:spacing w:after="0" w:line="360" w:lineRule="auto"/>
+              <w:ind w:left="425" w:leftChars="0" w:right="0" w:rightChars="0" w:hanging="425" w:firstLineChars="0"/>
+              <w:rPr>
+                <w:rFonts w:ascii="Bookman Old Style" w:hAnsi="Bookman Old Style" w:eastAsia="Times New Roman" w:cs="Arial"/>
+                <w:lang w:eastAsia="en-GB"/>
+              </w:rPr>
+            </w:pPr>
+            <w:r>
+              <w:rPr>
+                <w:rFonts w:hint="default" w:ascii="Bookman Old Style" w:hAnsi="Bookman Old Style" w:eastAsia="Times New Roman" w:cs="Arial"/>
+                <w:lang w:val="en-US" w:eastAsia="en-GB"/>
+              </w:rPr>
+              <w:t>Petugas farmasi mendokumentasikan hasil rekonsiliasi obat dalam formulir rekonsiliasi obat.</w:t>
             </w:r>
           </w:p>
         </w:tc>
@@ -2886,7 +2946,7 @@
           </w:tblCellMar>
         </w:tblPrEx>
         <w:trPr>
-          <w:trHeight w:val="5857" w:hRule="atLeast"/>
+          <w:trHeight w:val="755" w:hRule="atLeast"/>
         </w:trPr>
         <w:tc>
           <w:tcPr>
@@ -2931,1654 +2991,13 @@
           </w:tcPr>
           <w:p>
             <w:pPr>
-              <w:tabs>
-                <w:tab w:val="center" w:pos="4680"/>
-                <w:tab w:val="right" w:pos="9360"/>
-              </w:tabs>
-              <w:spacing w:after="0" w:line="240" w:lineRule="auto"/>
-              <w:ind w:left="0" w:right="-108" w:firstLine="0"/>
+              <w:spacing w:after="0" w:line="276" w:lineRule="auto"/>
+              <w:ind w:left="0" w:right="0" w:firstLine="0"/>
               <w:rPr>
                 <w:rFonts w:ascii="Bookman Old Style" w:hAnsi="Bookman Old Style" w:eastAsia="Times New Roman"/>
                 <w:lang w:eastAsia="en-GB"/>
               </w:rPr>
             </w:pPr>
-            <w:r>
-              <mc:AlternateContent>
-                <mc:Choice Requires="wps">
-                  <w:drawing>
-                    <wp:anchor distT="0" distB="0" distL="114300" distR="114300" simplePos="0" relativeHeight="251660288" behindDoc="0" locked="0" layoutInCell="1" allowOverlap="1">
-                      <wp:simplePos x="0" y="0"/>
-                      <wp:positionH relativeFrom="column">
-                        <wp:posOffset>-69850</wp:posOffset>
-                      </wp:positionH>
-                      <wp:positionV relativeFrom="paragraph">
-                        <wp:posOffset>101600</wp:posOffset>
-                      </wp:positionV>
-                      <wp:extent cx="1657985" cy="689610"/>
-                      <wp:effectExtent l="0" t="0" r="5715" b="0"/>
-                      <wp:wrapNone/>
-                      <wp:docPr id="31" name="Oval 15"/>
-                      <wp:cNvGraphicFramePr/>
-                      <a:graphic xmlns:a="http://schemas.openxmlformats.org/drawingml/2006/main">
-                        <a:graphicData uri="http://schemas.microsoft.com/office/word/2010/wordprocessingShape">
-                          <wps:wsp>
-                            <wps:cNvSpPr/>
-                            <wps:spPr bwMode="auto">
-                              <a:xfrm>
-                                <a:off x="0" y="0"/>
-                                <a:ext cx="1657985" cy="689610"/>
-                              </a:xfrm>
-                              <a:prstGeom prst="ellipse">
-                                <a:avLst/>
-                              </a:prstGeom>
-                              <a:solidFill>
-                                <a:srgbClr val="FFFFFF"/>
-                              </a:solidFill>
-                              <a:ln w="9525">
-                                <a:solidFill>
-                                  <a:srgbClr val="000000"/>
-                                </a:solidFill>
-                                <a:round/>
-                              </a:ln>
-                            </wps:spPr>
-                            <wps:txbx>
-                              <w:txbxContent>
-                                <w:p>
-                                  <w:pPr>
-                                    <w:spacing w:after="0" w:line="240" w:lineRule="auto"/>
-                                    <w:ind w:left="0" w:firstLine="0"/>
-                                    <w:jc w:val="center"/>
-                                    <w:rPr>
-                                      <w:rFonts w:ascii="Bookman Old Style" w:hAnsi="Bookman Old Style"/>
-                                      <w:sz w:val="16"/>
-                                      <w:szCs w:val="16"/>
-                                    </w:rPr>
-                                  </w:pPr>
-                                  <w:r>
-                                    <w:rPr>
-                                      <w:rFonts w:hint="default" w:ascii="Bookman Old Style" w:hAnsi="Bookman Old Style" w:cs="Arial"/>
-                                      <w:sz w:val="16"/>
-                                      <w:szCs w:val="16"/>
-                                      <w:lang w:val="en-US"/>
-                                    </w:rPr>
-                                    <w:t>Pasien/Keluarga pasien membawa resep</w:t>
-                                  </w:r>
-                                  <w:r>
-                                    <w:rPr>
-                                      <w:rFonts w:ascii="Bookman Old Style" w:hAnsi="Bookman Old Style" w:cs="Arial"/>
-                                      <w:sz w:val="16"/>
-                                      <w:szCs w:val="16"/>
-                                    </w:rPr>
-                                    <w:t xml:space="preserve"> </w:t>
-                                  </w:r>
-                                </w:p>
-                              </w:txbxContent>
-                            </wps:txbx>
-                            <wps:bodyPr rot="0" vert="horz" wrap="square" lIns="91440" tIns="45720" rIns="91440" bIns="45720" anchor="t" anchorCtr="0" upright="1">
-                              <a:noAutofit/>
-                            </wps:bodyPr>
-                          </wps:wsp>
-                        </a:graphicData>
-                      </a:graphic>
-                    </wp:anchor>
-                  </w:drawing>
-                </mc:Choice>
-                <mc:Fallback>
-                  <w:pict>
-                    <v:shape id="Oval 15" o:spid="_x0000_s1026" o:spt="3" type="#_x0000_t3" style="position:absolute;left:0pt;margin-left:-5.5pt;margin-top:8pt;height:54.3pt;width:130.55pt;z-index:251660288;mso-width-relative:page;mso-height-relative:page;" fillcolor="#FFFFFF" filled="t" stroked="t" coordsize="21600,21600" o:gfxdata="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">
-                      <v:fill on="t" focussize="0,0"/>
-                      <v:stroke color="#000000" joinstyle="round"/>
-                      <v:imagedata o:title=""/>
-                      <o:lock v:ext="edit" aspectratio="f"/>
-                      <v:textbox>
-                        <w:txbxContent>
-                          <w:p>
-                            <w:pPr>
-                              <w:spacing w:after="0" w:line="240" w:lineRule="auto"/>
-                              <w:ind w:left="0" w:firstLine="0"/>
-                              <w:jc w:val="center"/>
-                              <w:rPr>
-                                <w:rFonts w:ascii="Bookman Old Style" w:hAnsi="Bookman Old Style"/>
-                                <w:sz w:val="16"/>
-                                <w:szCs w:val="16"/>
-                              </w:rPr>
-                            </w:pPr>
-                            <w:r>
-                              <w:rPr>
-                                <w:rFonts w:hint="default" w:ascii="Bookman Old Style" w:hAnsi="Bookman Old Style" w:cs="Arial"/>
-                                <w:sz w:val="16"/>
-                                <w:szCs w:val="16"/>
-                                <w:lang w:val="en-US"/>
-                              </w:rPr>
-                              <w:t>Pasien/Keluarga pasien membawa resep</w:t>
-                            </w:r>
-                            <w:r>
-                              <w:rPr>
-                                <w:rFonts w:ascii="Bookman Old Style" w:hAnsi="Bookman Old Style" w:cs="Arial"/>
-                                <w:sz w:val="16"/>
-                                <w:szCs w:val="16"/>
-                              </w:rPr>
-                              <w:t xml:space="preserve"> </w:t>
-                            </w:r>
-                          </w:p>
-                        </w:txbxContent>
-                      </v:textbox>
-                    </v:shape>
-                  </w:pict>
-                </mc:Fallback>
-              </mc:AlternateContent>
-            </w:r>
-          </w:p>
-          <w:p>
-            <w:pPr>
-              <w:tabs>
-                <w:tab w:val="center" w:pos="4680"/>
-                <w:tab w:val="right" w:pos="9360"/>
-              </w:tabs>
-              <w:spacing w:after="0" w:line="240" w:lineRule="auto"/>
-              <w:ind w:left="0" w:right="-108" w:firstLine="0"/>
-              <w:jc w:val="center"/>
-              <w:rPr>
-                <w:rFonts w:ascii="Bookman Old Style" w:hAnsi="Bookman Old Style" w:eastAsia="Times New Roman"/>
-                <w:lang w:val="en-GB" w:eastAsia="en-GB"/>
-              </w:rPr>
-            </w:pPr>
-          </w:p>
-          <w:p>
-            <w:pPr>
-              <w:tabs>
-                <w:tab w:val="center" w:pos="4680"/>
-                <w:tab w:val="right" w:pos="9360"/>
-              </w:tabs>
-              <w:spacing w:after="0" w:line="240" w:lineRule="auto"/>
-              <w:ind w:left="0" w:right="-108" w:firstLine="0"/>
-              <w:rPr>
-                <w:rFonts w:ascii="Bookman Old Style" w:hAnsi="Bookman Old Style" w:eastAsia="Times New Roman"/>
-                <w:lang w:eastAsia="en-GB"/>
-              </w:rPr>
-            </w:pPr>
-          </w:p>
-          <w:p>
-            <w:pPr>
-              <w:tabs>
-                <w:tab w:val="center" w:pos="4680"/>
-                <w:tab w:val="right" w:pos="9360"/>
-              </w:tabs>
-              <w:spacing w:after="0" w:line="240" w:lineRule="auto"/>
-              <w:ind w:left="0" w:right="-108" w:firstLine="0"/>
-              <w:rPr>
-                <w:rFonts w:ascii="Bookman Old Style" w:hAnsi="Bookman Old Style" w:eastAsia="Times New Roman"/>
-                <w:lang w:eastAsia="en-GB"/>
-              </w:rPr>
-            </w:pPr>
-          </w:p>
-          <w:p>
-            <w:pPr>
-              <w:tabs>
-                <w:tab w:val="center" w:pos="4680"/>
-                <w:tab w:val="right" w:pos="9360"/>
-              </w:tabs>
-              <w:spacing w:after="0" w:line="240" w:lineRule="auto"/>
-              <w:ind w:left="0" w:right="-108" w:firstLine="0"/>
-              <w:rPr>
-                <w:rFonts w:ascii="Bookman Old Style" w:hAnsi="Bookman Old Style" w:eastAsia="Times New Roman"/>
-                <w:lang w:eastAsia="en-GB"/>
-              </w:rPr>
-            </w:pPr>
-            <w:r>
-              <w:rPr>
-                <w:sz w:val="22"/>
-              </w:rPr>
-              <mc:AlternateContent>
-                <mc:Choice Requires="wps">
-                  <w:drawing>
-                    <wp:anchor distT="0" distB="0" distL="114300" distR="114300" simplePos="0" relativeHeight="251670528" behindDoc="0" locked="0" layoutInCell="1" allowOverlap="1">
-                      <wp:simplePos x="0" y="0"/>
-                      <wp:positionH relativeFrom="column">
-                        <wp:posOffset>759460</wp:posOffset>
-                      </wp:positionH>
-                      <wp:positionV relativeFrom="paragraph">
-                        <wp:posOffset>140970</wp:posOffset>
-                      </wp:positionV>
-                      <wp:extent cx="4445" cy="273050"/>
-                      <wp:effectExtent l="46355" t="0" r="63500" b="12700"/>
-                      <wp:wrapNone/>
-                      <wp:docPr id="10" name="Straight Arrow Connector 10"/>
-                      <wp:cNvGraphicFramePr/>
-                      <a:graphic xmlns:a="http://schemas.openxmlformats.org/drawingml/2006/main">
-                        <a:graphicData uri="http://schemas.microsoft.com/office/word/2010/wordprocessingShape">
-                          <wps:wsp>
-                            <wps:cNvCnPr>
-                              <a:stCxn id="31" idx="4"/>
-                              <a:endCxn id="24" idx="0"/>
-                            </wps:cNvCnPr>
-                            <wps:spPr>
-                              <a:xfrm>
-                                <a:off x="3196590" y="3719195"/>
-                                <a:ext cx="4445" cy="273050"/>
-                              </a:xfrm>
-                              <a:prstGeom prst="straightConnector1">
-                                <a:avLst/>
-                              </a:prstGeom>
-                              <a:ln>
-                                <a:tailEnd type="arrow" w="med" len="med"/>
-                              </a:ln>
-                            </wps:spPr>
-                            <wps:style>
-                              <a:lnRef idx="1">
-                                <a:schemeClr val="dk1"/>
-                              </a:lnRef>
-                              <a:fillRef idx="0">
-                                <a:schemeClr val="dk1"/>
-                              </a:fillRef>
-                              <a:effectRef idx="0">
-                                <a:schemeClr val="dk1"/>
-                              </a:effectRef>
-                              <a:fontRef idx="minor">
-                                <a:schemeClr val="tx1"/>
-                              </a:fontRef>
-                            </wps:style>
-                            <wps:bodyPr/>
-                          </wps:wsp>
-                        </a:graphicData>
-                      </a:graphic>
-                    </wp:anchor>
-                  </w:drawing>
-                </mc:Choice>
-                <mc:Fallback>
-                  <w:pict>
-                    <v:shape id="_x0000_s1026" o:spid="_x0000_s1026" o:spt="32" type="#_x0000_t32" style="position:absolute;left:0pt;margin-left:59.8pt;margin-top:11.1pt;height:21.5pt;width:0.35pt;z-index:251670528;mso-width-relative:page;mso-height-relative:page;" filled="f" stroked="t" coordsize="21600,21600" o:gfxdata="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">
-                      <v:fill on="f" focussize="0,0"/>
-                      <v:stroke weight="0.5pt" color="#000000 [3200]" miterlimit="8" joinstyle="miter" endarrow="open"/>
-                      <v:imagedata o:title=""/>
-                      <o:lock v:ext="edit" aspectratio="f"/>
-                    </v:shape>
-                  </w:pict>
-                </mc:Fallback>
-              </mc:AlternateContent>
-            </w:r>
-          </w:p>
-          <w:p>
-            <w:pPr>
-              <w:tabs>
-                <w:tab w:val="center" w:pos="4680"/>
-                <w:tab w:val="right" w:pos="9360"/>
-              </w:tabs>
-              <w:spacing w:after="0" w:line="240" w:lineRule="auto"/>
-              <w:ind w:left="0" w:right="-108" w:firstLine="0"/>
-              <w:rPr>
-                <w:rFonts w:ascii="Bookman Old Style" w:hAnsi="Bookman Old Style" w:eastAsia="Times New Roman"/>
-                <w:lang w:eastAsia="en-GB"/>
-              </w:rPr>
-            </w:pPr>
-          </w:p>
-          <w:p>
-            <w:pPr>
-              <w:tabs>
-                <w:tab w:val="center" w:pos="4680"/>
-                <w:tab w:val="right" w:pos="9360"/>
-              </w:tabs>
-              <w:spacing w:after="0" w:line="240" w:lineRule="auto"/>
-              <w:ind w:left="0" w:right="-108" w:firstLine="0"/>
-              <w:rPr>
-                <w:rFonts w:ascii="Bookman Old Style" w:hAnsi="Bookman Old Style" w:eastAsia="Times New Roman"/>
-                <w:lang w:eastAsia="en-GB"/>
-              </w:rPr>
-            </w:pPr>
-            <w:r>
-              <mc:AlternateContent>
-                <mc:Choice Requires="wps">
-                  <w:drawing>
-                    <wp:anchor distT="0" distB="0" distL="114300" distR="114300" simplePos="0" relativeHeight="251661312" behindDoc="0" locked="0" layoutInCell="1" allowOverlap="1">
-                      <wp:simplePos x="0" y="0"/>
-                      <wp:positionH relativeFrom="column">
-                        <wp:posOffset>1904365</wp:posOffset>
-                      </wp:positionH>
-                      <wp:positionV relativeFrom="paragraph">
-                        <wp:posOffset>34925</wp:posOffset>
-                      </wp:positionV>
-                      <wp:extent cx="993775" cy="461645"/>
-                      <wp:effectExtent l="4445" t="4445" r="11430" b="10160"/>
-                      <wp:wrapNone/>
-                      <wp:docPr id="26" name="Rectangle 8"/>
-                      <wp:cNvGraphicFramePr/>
-                      <a:graphic xmlns:a="http://schemas.openxmlformats.org/drawingml/2006/main">
-                        <a:graphicData uri="http://schemas.microsoft.com/office/word/2010/wordprocessingShape">
-                          <wps:wsp>
-                            <wps:cNvSpPr/>
-                            <wps:spPr>
-                              <a:xfrm>
-                                <a:off x="0" y="0"/>
-                                <a:ext cx="993775" cy="461645"/>
-                              </a:xfrm>
-                              <a:prstGeom prst="rect">
-                                <a:avLst/>
-                              </a:prstGeom>
-                              <a:solidFill>
-                                <a:sysClr val="window" lastClr="FFFFFF"/>
-                              </a:solidFill>
-                              <a:ln w="3175" cap="flat" cmpd="sng" algn="ctr">
-                                <a:solidFill>
-                                  <a:sysClr val="windowText" lastClr="000000"/>
-                                </a:solidFill>
-                                <a:prstDash val="solid"/>
-                              </a:ln>
-                              <a:effectLst/>
-                            </wps:spPr>
-                            <wps:txbx>
-                              <w:txbxContent>
-                                <w:p>
-                                  <w:pPr>
-                                    <w:spacing w:line="240" w:lineRule="auto"/>
-                                    <w:jc w:val="center"/>
-                                    <w:rPr>
-                                      <w:rFonts w:hint="default" w:ascii="Bookman Old Style" w:hAnsi="Bookman Old Style" w:cs="Arial"/>
-                                      <w:sz w:val="16"/>
-                                      <w:szCs w:val="16"/>
-                                      <w:lang w:val="en-US"/>
-                                    </w:rPr>
-                                  </w:pPr>
-                                  <w:r>
-                                    <w:rPr>
-                                      <w:rFonts w:hint="default" w:ascii="Bookman Old Style" w:hAnsi="Bookman Old Style" w:cs="Arial"/>
-                                      <w:sz w:val="16"/>
-                                      <w:szCs w:val="16"/>
-                                      <w:lang w:val="en-US"/>
-                                    </w:rPr>
-                                    <w:t>Penerimaan</w:t>
-                                  </w:r>
-                                </w:p>
-                              </w:txbxContent>
-                            </wps:txbx>
-                            <wps:bodyPr rot="0" spcFirstLastPara="0" vertOverflow="overflow" horzOverflow="overflow" vert="horz" wrap="square" lIns="91440" tIns="45720" rIns="91440" bIns="45720" numCol="1" spcCol="0" rtlCol="0" fromWordArt="0" anchor="ctr" anchorCtr="0" forceAA="0" compatLnSpc="1">
-                              <a:noAutofit/>
-                            </wps:bodyPr>
-                          </wps:wsp>
-                        </a:graphicData>
-                      </a:graphic>
-                    </wp:anchor>
-                  </w:drawing>
-                </mc:Choice>
-                <mc:Fallback>
-                  <w:pict>
-                    <v:rect id="Rectangle 8" o:spid="_x0000_s1026" o:spt="1" style="position:absolute;left:0pt;margin-left:149.95pt;margin-top:2.75pt;height:36.35pt;width:78.25pt;z-index:251661312;v-text-anchor:middle;mso-width-relative:page;mso-height-relative:page;" fillcolor="#FFFFFF" filled="t" stroked="t" coordsize="21600,21600" o:gfxdata="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">
-                      <v:fill on="t" focussize="0,0"/>
-                      <v:stroke weight="0.25pt" color="#000000" joinstyle="round"/>
-                      <v:imagedata o:title=""/>
-                      <o:lock v:ext="edit" aspectratio="f"/>
-                      <v:textbox>
-                        <w:txbxContent>
-                          <w:p>
-                            <w:pPr>
-                              <w:spacing w:line="240" w:lineRule="auto"/>
-                              <w:jc w:val="center"/>
-                              <w:rPr>
-                                <w:rFonts w:hint="default" w:ascii="Bookman Old Style" w:hAnsi="Bookman Old Style" w:cs="Arial"/>
-                                <w:sz w:val="16"/>
-                                <w:szCs w:val="16"/>
-                                <w:lang w:val="en-US"/>
-                              </w:rPr>
-                            </w:pPr>
-                            <w:r>
-                              <w:rPr>
-                                <w:rFonts w:hint="default" w:ascii="Bookman Old Style" w:hAnsi="Bookman Old Style" w:cs="Arial"/>
-                                <w:sz w:val="16"/>
-                                <w:szCs w:val="16"/>
-                                <w:lang w:val="en-US"/>
-                              </w:rPr>
-                              <w:t>Penerimaan</w:t>
-                            </w:r>
-                          </w:p>
-                        </w:txbxContent>
-                      </v:textbox>
-                    </v:rect>
-                  </w:pict>
-                </mc:Fallback>
-              </mc:AlternateContent>
-            </w:r>
-            <w:r>
-              <mc:AlternateContent>
-                <mc:Choice Requires="wps">
-                  <w:drawing>
-                    <wp:anchor distT="0" distB="0" distL="114300" distR="114300" simplePos="0" relativeHeight="251662336" behindDoc="0" locked="0" layoutInCell="1" allowOverlap="1">
-                      <wp:simplePos x="0" y="0"/>
-                      <wp:positionH relativeFrom="column">
-                        <wp:posOffset>100965</wp:posOffset>
-                      </wp:positionH>
-                      <wp:positionV relativeFrom="paragraph">
-                        <wp:posOffset>88900</wp:posOffset>
-                      </wp:positionV>
-                      <wp:extent cx="1325880" cy="367030"/>
-                      <wp:effectExtent l="4445" t="4445" r="22225" b="9525"/>
-                      <wp:wrapNone/>
-                      <wp:docPr id="24" name="Rectangle 11"/>
-                      <wp:cNvGraphicFramePr/>
-                      <a:graphic xmlns:a="http://schemas.openxmlformats.org/drawingml/2006/main">
-                        <a:graphicData uri="http://schemas.microsoft.com/office/word/2010/wordprocessingShape">
-                          <wps:wsp>
-                            <wps:cNvSpPr/>
-                            <wps:spPr>
-                              <a:xfrm>
-                                <a:off x="0" y="0"/>
-                                <a:ext cx="1325880" cy="367030"/>
-                              </a:xfrm>
-                              <a:prstGeom prst="rect">
-                                <a:avLst/>
-                              </a:prstGeom>
-                              <a:solidFill>
-                                <a:sysClr val="window" lastClr="FFFFFF"/>
-                              </a:solidFill>
-                              <a:ln w="3175" cap="flat" cmpd="sng" algn="ctr">
-                                <a:solidFill>
-                                  <a:sysClr val="windowText" lastClr="000000"/>
-                                </a:solidFill>
-                                <a:prstDash val="solid"/>
-                              </a:ln>
-                              <a:effectLst/>
-                            </wps:spPr>
-                            <wps:txbx>
-                              <w:txbxContent>
-                                <w:p>
-                                  <w:pPr>
-                                    <w:spacing w:line="240" w:lineRule="auto"/>
-                                    <w:ind w:left="0" w:firstLine="0"/>
-                                    <w:jc w:val="center"/>
-                                    <w:rPr>
-                                      <w:rFonts w:hint="default" w:ascii="Bookman Old Style" w:hAnsi="Bookman Old Style" w:cs="Arial"/>
-                                      <w:sz w:val="16"/>
-                                      <w:szCs w:val="16"/>
-                                      <w:lang w:val="en-US"/>
-                                    </w:rPr>
-                                  </w:pPr>
-                                  <w:r>
-                                    <w:rPr>
-                                      <w:rFonts w:hint="default" w:ascii="Bookman Old Style" w:hAnsi="Bookman Old Style" w:cs="Arial"/>
-                                      <w:sz w:val="16"/>
-                                      <w:szCs w:val="16"/>
-                                      <w:lang w:val="en-US"/>
-                                    </w:rPr>
-                                    <w:t>Skrining</w:t>
-                                  </w:r>
-                                </w:p>
-                              </w:txbxContent>
-                            </wps:txbx>
-                            <wps:bodyPr rot="0" spcFirstLastPara="0" vertOverflow="overflow" horzOverflow="overflow" vert="horz" wrap="square" lIns="91440" tIns="45720" rIns="91440" bIns="45720" numCol="1" spcCol="0" rtlCol="0" fromWordArt="0" anchor="ctr" anchorCtr="0" forceAA="0" compatLnSpc="1">
-                              <a:noAutofit/>
-                            </wps:bodyPr>
-                          </wps:wsp>
-                        </a:graphicData>
-                      </a:graphic>
-                    </wp:anchor>
-                  </w:drawing>
-                </mc:Choice>
-                <mc:Fallback>
-                  <w:pict>
-                    <v:rect id="Rectangle 11" o:spid="_x0000_s1026" o:spt="1" style="position:absolute;left:0pt;margin-left:7.95pt;margin-top:7pt;height:28.9pt;width:104.4pt;z-index:251662336;v-text-anchor:middle;mso-width-relative:page;mso-height-relative:page;" fillcolor="#FFFFFF" filled="t" stroked="t" coordsize="21600,21600" o:gfxdata="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">
-                      <v:fill on="t" focussize="0,0"/>
-                      <v:stroke weight="0.25pt" color="#000000" joinstyle="round"/>
-                      <v:imagedata o:title=""/>
-                      <o:lock v:ext="edit" aspectratio="f"/>
-                      <v:textbox>
-                        <w:txbxContent>
-                          <w:p>
-                            <w:pPr>
-                              <w:spacing w:line="240" w:lineRule="auto"/>
-                              <w:ind w:left="0" w:firstLine="0"/>
-                              <w:jc w:val="center"/>
-                              <w:rPr>
-                                <w:rFonts w:hint="default" w:ascii="Bookman Old Style" w:hAnsi="Bookman Old Style" w:cs="Arial"/>
-                                <w:sz w:val="16"/>
-                                <w:szCs w:val="16"/>
-                                <w:lang w:val="en-US"/>
-                              </w:rPr>
-                            </w:pPr>
-                            <w:r>
-                              <w:rPr>
-                                <w:rFonts w:hint="default" w:ascii="Bookman Old Style" w:hAnsi="Bookman Old Style" w:cs="Arial"/>
-                                <w:sz w:val="16"/>
-                                <w:szCs w:val="16"/>
-                                <w:lang w:val="en-US"/>
-                              </w:rPr>
-                              <w:t>Skrining</w:t>
-                            </w:r>
-                          </w:p>
-                        </w:txbxContent>
-                      </v:textbox>
-                    </v:rect>
-                  </w:pict>
-                </mc:Fallback>
-              </mc:AlternateContent>
-            </w:r>
-          </w:p>
-          <w:p>
-            <w:pPr>
-              <w:tabs>
-                <w:tab w:val="center" w:pos="4680"/>
-                <w:tab w:val="right" w:pos="9360"/>
-              </w:tabs>
-              <w:spacing w:after="0" w:line="240" w:lineRule="auto"/>
-              <w:ind w:left="0" w:right="-108" w:firstLine="0"/>
-              <w:rPr>
-                <w:rFonts w:ascii="Bookman Old Style" w:hAnsi="Bookman Old Style" w:eastAsia="Times New Roman"/>
-                <w:lang w:eastAsia="en-GB"/>
-              </w:rPr>
-            </w:pPr>
-          </w:p>
-          <w:p>
-            <w:pPr>
-              <w:tabs>
-                <w:tab w:val="center" w:pos="4680"/>
-                <w:tab w:val="right" w:pos="9360"/>
-              </w:tabs>
-              <w:spacing w:after="0" w:line="240" w:lineRule="auto"/>
-              <w:ind w:left="0" w:right="-108" w:firstLine="0"/>
-              <w:rPr>
-                <w:rFonts w:ascii="Bookman Old Style" w:hAnsi="Bookman Old Style" w:eastAsia="Times New Roman"/>
-                <w:lang w:eastAsia="en-GB"/>
-              </w:rPr>
-            </w:pPr>
-            <w:r>
-              <w:rPr>
-                <w:sz w:val="22"/>
-              </w:rPr>
-              <mc:AlternateContent>
-                <mc:Choice Requires="wps">
-                  <w:drawing>
-                    <wp:anchor distT="0" distB="0" distL="114300" distR="114300" simplePos="0" relativeHeight="251676672" behindDoc="0" locked="0" layoutInCell="1" allowOverlap="1">
-                      <wp:simplePos x="0" y="0"/>
-                      <wp:positionH relativeFrom="column">
-                        <wp:posOffset>763905</wp:posOffset>
-                      </wp:positionH>
-                      <wp:positionV relativeFrom="paragraph">
-                        <wp:posOffset>130810</wp:posOffset>
-                      </wp:positionV>
-                      <wp:extent cx="9525" cy="271145"/>
-                      <wp:effectExtent l="42545" t="0" r="62230" b="14605"/>
-                      <wp:wrapNone/>
-                      <wp:docPr id="17" name="Straight Arrow Connector 17"/>
-                      <wp:cNvGraphicFramePr/>
-                      <a:graphic xmlns:a="http://schemas.openxmlformats.org/drawingml/2006/main">
-                        <a:graphicData uri="http://schemas.microsoft.com/office/word/2010/wordprocessingShape">
-                          <wps:wsp>
-                            <wps:cNvCnPr>
-                              <a:stCxn id="24" idx="2"/>
-                              <a:endCxn id="11" idx="0"/>
-                            </wps:cNvCnPr>
-                            <wps:spPr>
-                              <a:xfrm>
-                                <a:off x="3263265" y="4359275"/>
-                                <a:ext cx="9525" cy="271145"/>
-                              </a:xfrm>
-                              <a:prstGeom prst="straightConnector1">
-                                <a:avLst/>
-                              </a:prstGeom>
-                              <a:ln>
-                                <a:tailEnd type="arrow" w="med" len="med"/>
-                              </a:ln>
-                            </wps:spPr>
-                            <wps:style>
-                              <a:lnRef idx="1">
-                                <a:schemeClr val="dk1"/>
-                              </a:lnRef>
-                              <a:fillRef idx="0">
-                                <a:schemeClr val="dk1"/>
-                              </a:fillRef>
-                              <a:effectRef idx="0">
-                                <a:schemeClr val="dk1"/>
-                              </a:effectRef>
-                              <a:fontRef idx="minor">
-                                <a:schemeClr val="tx1"/>
-                              </a:fontRef>
-                            </wps:style>
-                            <wps:bodyPr/>
-                          </wps:wsp>
-                        </a:graphicData>
-                      </a:graphic>
-                    </wp:anchor>
-                  </w:drawing>
-                </mc:Choice>
-                <mc:Fallback>
-                  <w:pict>
-                    <v:shape id="_x0000_s1026" o:spid="_x0000_s1026" o:spt="32" type="#_x0000_t32" style="position:absolute;left:0pt;margin-left:60.15pt;margin-top:10.3pt;height:21.35pt;width:0.75pt;z-index:251676672;mso-width-relative:page;mso-height-relative:page;" filled="f" stroked="t" coordsize="21600,21600" o:gfxdata="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">
-                      <v:fill on="f" focussize="0,0"/>
-                      <v:stroke weight="0.5pt" color="#000000 [3200]" miterlimit="8" joinstyle="miter" endarrow="open"/>
-                      <v:imagedata o:title=""/>
-                      <o:lock v:ext="edit" aspectratio="f"/>
-                    </v:shape>
-                  </w:pict>
-                </mc:Fallback>
-              </mc:AlternateContent>
-            </w:r>
-            <w:r>
-              <w:rPr>
-                <w:sz w:val="22"/>
-              </w:rPr>
-              <mc:AlternateContent>
-                <mc:Choice Requires="wps">
-                  <w:drawing>
-                    <wp:anchor distT="0" distB="0" distL="114300" distR="114300" simplePos="0" relativeHeight="251669504" behindDoc="0" locked="0" layoutInCell="1" allowOverlap="1">
-                      <wp:simplePos x="0" y="0"/>
-                      <wp:positionH relativeFrom="column">
-                        <wp:posOffset>1426845</wp:posOffset>
-                      </wp:positionH>
-                      <wp:positionV relativeFrom="paragraph">
-                        <wp:posOffset>-59055</wp:posOffset>
-                      </wp:positionV>
-                      <wp:extent cx="477520" cy="6350"/>
-                      <wp:effectExtent l="0" t="48260" r="17780" b="59690"/>
-                      <wp:wrapNone/>
-                      <wp:docPr id="8" name="Straight Arrow Connector 8"/>
-                      <wp:cNvGraphicFramePr/>
-                      <a:graphic xmlns:a="http://schemas.openxmlformats.org/drawingml/2006/main">
-                        <a:graphicData uri="http://schemas.microsoft.com/office/word/2010/wordprocessingShape">
-                          <wps:wsp>
-                            <wps:cNvCnPr>
-                              <a:stCxn id="24" idx="3"/>
-                              <a:endCxn id="26" idx="1"/>
-                            </wps:cNvCnPr>
-                            <wps:spPr>
-                              <a:xfrm flipV="1">
-                                <a:off x="3859530" y="4266565"/>
-                                <a:ext cx="477520" cy="6350"/>
-                              </a:xfrm>
-                              <a:prstGeom prst="straightConnector1">
-                                <a:avLst/>
-                              </a:prstGeom>
-                              <a:ln>
-                                <a:tailEnd type="arrow" w="med" len="med"/>
-                              </a:ln>
-                            </wps:spPr>
-                            <wps:style>
-                              <a:lnRef idx="1">
-                                <a:schemeClr val="dk1"/>
-                              </a:lnRef>
-                              <a:fillRef idx="0">
-                                <a:schemeClr val="dk1"/>
-                              </a:fillRef>
-                              <a:effectRef idx="0">
-                                <a:schemeClr val="dk1"/>
-                              </a:effectRef>
-                              <a:fontRef idx="minor">
-                                <a:schemeClr val="tx1"/>
-                              </a:fontRef>
-                            </wps:style>
-                            <wps:bodyPr/>
-                          </wps:wsp>
-                        </a:graphicData>
-                      </a:graphic>
-                    </wp:anchor>
-                  </w:drawing>
-                </mc:Choice>
-                <mc:Fallback>
-                  <w:pict>
-                    <v:shape id="_x0000_s1026" o:spid="_x0000_s1026" o:spt="32" type="#_x0000_t32" style="position:absolute;left:0pt;flip:y;margin-left:112.35pt;margin-top:-4.65pt;height:0.5pt;width:37.6pt;z-index:251669504;mso-width-relative:page;mso-height-relative:page;" filled="f" stroked="t" coordsize="21600,21600" o:gfxdata="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">
-                      <v:fill on="f" focussize="0,0"/>
-                      <v:stroke weight="0.5pt" color="#000000 [3200]" miterlimit="8" joinstyle="miter" endarrow="open"/>
-                      <v:imagedata o:title=""/>
-                      <o:lock v:ext="edit" aspectratio="f"/>
-                    </v:shape>
-                  </w:pict>
-                </mc:Fallback>
-              </mc:AlternateContent>
-            </w:r>
-          </w:p>
-          <w:p>
-            <w:pPr>
-              <w:tabs>
-                <w:tab w:val="center" w:pos="4680"/>
-                <w:tab w:val="right" w:pos="9360"/>
-              </w:tabs>
-              <w:spacing w:after="0" w:line="240" w:lineRule="auto"/>
-              <w:ind w:left="0" w:right="-108" w:firstLine="0"/>
-              <w:rPr>
-                <w:rFonts w:ascii="Bookman Old Style" w:hAnsi="Bookman Old Style" w:eastAsia="Times New Roman"/>
-                <w:lang w:eastAsia="en-GB"/>
-              </w:rPr>
-            </w:pPr>
-          </w:p>
-          <w:p>
-            <w:pPr>
-              <w:tabs>
-                <w:tab w:val="center" w:pos="4680"/>
-                <w:tab w:val="right" w:pos="9360"/>
-              </w:tabs>
-              <w:spacing w:after="0" w:line="240" w:lineRule="auto"/>
-              <w:ind w:left="0" w:right="-108" w:firstLine="0"/>
-              <w:rPr>
-                <w:rFonts w:ascii="Bookman Old Style" w:hAnsi="Bookman Old Style" w:eastAsia="Times New Roman"/>
-                <w:lang w:eastAsia="en-GB"/>
-              </w:rPr>
-            </w:pPr>
-            <w:r>
-              <mc:AlternateContent>
-                <mc:Choice Requires="wps">
-                  <w:drawing>
-                    <wp:anchor distT="0" distB="0" distL="114300" distR="114300" simplePos="0" relativeHeight="251672576" behindDoc="0" locked="0" layoutInCell="1" allowOverlap="1">
-                      <wp:simplePos x="0" y="0"/>
-                      <wp:positionH relativeFrom="column">
-                        <wp:posOffset>1894840</wp:posOffset>
-                      </wp:positionH>
-                      <wp:positionV relativeFrom="paragraph">
-                        <wp:posOffset>32385</wp:posOffset>
-                      </wp:positionV>
-                      <wp:extent cx="993775" cy="461645"/>
-                      <wp:effectExtent l="4445" t="4445" r="11430" b="10160"/>
-                      <wp:wrapNone/>
-                      <wp:docPr id="12" name="Rectangle 8"/>
-                      <wp:cNvGraphicFramePr/>
-                      <a:graphic xmlns:a="http://schemas.openxmlformats.org/drawingml/2006/main">
-                        <a:graphicData uri="http://schemas.microsoft.com/office/word/2010/wordprocessingShape">
-                          <wps:wsp>
-                            <wps:cNvSpPr/>
-                            <wps:spPr>
-                              <a:xfrm>
-                                <a:off x="0" y="0"/>
-                                <a:ext cx="993775" cy="461645"/>
-                              </a:xfrm>
-                              <a:prstGeom prst="rect">
-                                <a:avLst/>
-                              </a:prstGeom>
-                              <a:solidFill>
-                                <a:sysClr val="window" lastClr="FFFFFF"/>
-                              </a:solidFill>
-                              <a:ln w="3175" cap="flat" cmpd="sng" algn="ctr">
-                                <a:solidFill>
-                                  <a:sysClr val="windowText" lastClr="000000"/>
-                                </a:solidFill>
-                                <a:prstDash val="solid"/>
-                              </a:ln>
-                              <a:effectLst/>
-                            </wps:spPr>
-                            <wps:txbx>
-                              <w:txbxContent>
-                                <w:p>
-                                  <w:pPr>
-                                    <w:spacing w:line="240" w:lineRule="auto"/>
-                                    <w:jc w:val="center"/>
-                                    <w:rPr>
-                                      <w:rFonts w:hint="default" w:ascii="Bookman Old Style" w:hAnsi="Bookman Old Style" w:cs="Arial"/>
-                                      <w:sz w:val="16"/>
-                                      <w:szCs w:val="16"/>
-                                      <w:lang w:val="en-US"/>
-                                    </w:rPr>
-                                  </w:pPr>
-                                  <w:r>
-                                    <w:rPr>
-                                      <w:rFonts w:hint="default" w:ascii="Bookman Old Style" w:hAnsi="Bookman Old Style" w:cs="Arial"/>
-                                      <w:sz w:val="16"/>
-                                      <w:szCs w:val="16"/>
-                                      <w:lang w:val="en-US"/>
-                                    </w:rPr>
-                                    <w:t>Hub. Dokter</w:t>
-                                  </w:r>
-                                </w:p>
-                              </w:txbxContent>
-                            </wps:txbx>
-                            <wps:bodyPr rot="0" spcFirstLastPara="0" vertOverflow="overflow" horzOverflow="overflow" vert="horz" wrap="square" lIns="91440" tIns="45720" rIns="91440" bIns="45720" numCol="1" spcCol="0" rtlCol="0" fromWordArt="0" anchor="ctr" anchorCtr="0" forceAA="0" compatLnSpc="1">
-                              <a:noAutofit/>
-                            </wps:bodyPr>
-                          </wps:wsp>
-                        </a:graphicData>
-                      </a:graphic>
-                    </wp:anchor>
-                  </w:drawing>
-                </mc:Choice>
-                <mc:Fallback>
-                  <w:pict>
-                    <v:rect id="Rectangle 8" o:spid="_x0000_s1026" o:spt="1" style="position:absolute;left:0pt;margin-left:149.2pt;margin-top:2.55pt;height:36.35pt;width:78.25pt;z-index:251672576;v-text-anchor:middle;mso-width-relative:page;mso-height-relative:page;" fillcolor="#FFFFFF" filled="t" stroked="t" coordsize="21600,21600" o:gfxdata="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">
-                      <v:fill on="t" focussize="0,0"/>
-                      <v:stroke weight="0.25pt" color="#000000" joinstyle="round"/>
-                      <v:imagedata o:title=""/>
-                      <o:lock v:ext="edit" aspectratio="f"/>
-                      <v:textbox>
-                        <w:txbxContent>
-                          <w:p>
-                            <w:pPr>
-                              <w:spacing w:line="240" w:lineRule="auto"/>
-                              <w:jc w:val="center"/>
-                              <w:rPr>
-                                <w:rFonts w:hint="default" w:ascii="Bookman Old Style" w:hAnsi="Bookman Old Style" w:cs="Arial"/>
-                                <w:sz w:val="16"/>
-                                <w:szCs w:val="16"/>
-                                <w:lang w:val="en-US"/>
-                              </w:rPr>
-                            </w:pPr>
-                            <w:r>
-                              <w:rPr>
-                                <w:rFonts w:hint="default" w:ascii="Bookman Old Style" w:hAnsi="Bookman Old Style" w:cs="Arial"/>
-                                <w:sz w:val="16"/>
-                                <w:szCs w:val="16"/>
-                                <w:lang w:val="en-US"/>
-                              </w:rPr>
-                              <w:t>Hub. Dokter</w:t>
-                            </w:r>
-                          </w:p>
-                        </w:txbxContent>
-                      </v:textbox>
-                    </v:rect>
-                  </w:pict>
-                </mc:Fallback>
-              </mc:AlternateContent>
-            </w:r>
-            <w:r>
-              <mc:AlternateContent>
-                <mc:Choice Requires="wps">
-                  <w:drawing>
-                    <wp:anchor distT="0" distB="0" distL="114300" distR="114300" simplePos="0" relativeHeight="251671552" behindDoc="0" locked="0" layoutInCell="1" allowOverlap="1">
-                      <wp:simplePos x="0" y="0"/>
-                      <wp:positionH relativeFrom="column">
-                        <wp:posOffset>110490</wp:posOffset>
-                      </wp:positionH>
-                      <wp:positionV relativeFrom="paragraph">
-                        <wp:posOffset>76835</wp:posOffset>
-                      </wp:positionV>
-                      <wp:extent cx="1325880" cy="367030"/>
-                      <wp:effectExtent l="4445" t="4445" r="22225" b="9525"/>
-                      <wp:wrapNone/>
-                      <wp:docPr id="11" name="Rectangle 11"/>
-                      <wp:cNvGraphicFramePr/>
-                      <a:graphic xmlns:a="http://schemas.openxmlformats.org/drawingml/2006/main">
-                        <a:graphicData uri="http://schemas.microsoft.com/office/word/2010/wordprocessingShape">
-                          <wps:wsp>
-                            <wps:cNvSpPr/>
-                            <wps:spPr>
-                              <a:xfrm>
-                                <a:off x="0" y="0"/>
-                                <a:ext cx="1325880" cy="367030"/>
-                              </a:xfrm>
-                              <a:prstGeom prst="rect">
-                                <a:avLst/>
-                              </a:prstGeom>
-                              <a:solidFill>
-                                <a:sysClr val="window" lastClr="FFFFFF"/>
-                              </a:solidFill>
-                              <a:ln w="3175" cap="flat" cmpd="sng" algn="ctr">
-                                <a:solidFill>
-                                  <a:sysClr val="windowText" lastClr="000000"/>
-                                </a:solidFill>
-                                <a:prstDash val="solid"/>
-                              </a:ln>
-                              <a:effectLst/>
-                            </wps:spPr>
-                            <wps:txbx>
-                              <w:txbxContent>
-                                <w:p>
-                                  <w:pPr>
-                                    <w:spacing w:line="240" w:lineRule="auto"/>
-                                    <w:ind w:left="0" w:firstLine="0"/>
-                                    <w:jc w:val="center"/>
-                                    <w:rPr>
-                                      <w:rFonts w:hint="default" w:ascii="Bookman Old Style" w:hAnsi="Bookman Old Style" w:cs="Arial"/>
-                                      <w:sz w:val="16"/>
-                                      <w:szCs w:val="16"/>
-                                      <w:lang w:val="en-US"/>
-                                    </w:rPr>
-                                  </w:pPr>
-                                  <w:r>
-                                    <w:rPr>
-                                      <w:rFonts w:hint="default" w:ascii="Bookman Old Style" w:hAnsi="Bookman Old Style" w:cs="Arial"/>
-                                      <w:sz w:val="16"/>
-                                      <w:szCs w:val="16"/>
-                                      <w:lang w:val="en-US"/>
-                                    </w:rPr>
-                                    <w:t>Lengkap</w:t>
-                                  </w:r>
-                                </w:p>
-                              </w:txbxContent>
-                            </wps:txbx>
-                            <wps:bodyPr rot="0" spcFirstLastPara="0" vertOverflow="overflow" horzOverflow="overflow" vert="horz" wrap="square" lIns="91440" tIns="45720" rIns="91440" bIns="45720" numCol="1" spcCol="0" rtlCol="0" fromWordArt="0" anchor="ctr" anchorCtr="0" forceAA="0" compatLnSpc="1">
-                              <a:noAutofit/>
-                            </wps:bodyPr>
-                          </wps:wsp>
-                        </a:graphicData>
-                      </a:graphic>
-                    </wp:anchor>
-                  </w:drawing>
-                </mc:Choice>
-                <mc:Fallback>
-                  <w:pict>
-                    <v:rect id="Rectangle 11" o:spid="_x0000_s1026" o:spt="1" style="position:absolute;left:0pt;margin-left:8.7pt;margin-top:6.05pt;height:28.9pt;width:104.4pt;z-index:251671552;v-text-anchor:middle;mso-width-relative:page;mso-height-relative:page;" fillcolor="#FFFFFF" filled="t" stroked="t" coordsize="21600,21600" o:gfxdata="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">
-                      <v:fill on="t" focussize="0,0"/>
-                      <v:stroke weight="0.25pt" color="#000000" joinstyle="round"/>
-                      <v:imagedata o:title=""/>
-                      <o:lock v:ext="edit" aspectratio="f"/>
-                      <v:textbox>
-                        <w:txbxContent>
-                          <w:p>
-                            <w:pPr>
-                              <w:spacing w:line="240" w:lineRule="auto"/>
-                              <w:ind w:left="0" w:firstLine="0"/>
-                              <w:jc w:val="center"/>
-                              <w:rPr>
-                                <w:rFonts w:hint="default" w:ascii="Bookman Old Style" w:hAnsi="Bookman Old Style" w:cs="Arial"/>
-                                <w:sz w:val="16"/>
-                                <w:szCs w:val="16"/>
-                                <w:lang w:val="en-US"/>
-                              </w:rPr>
-                            </w:pPr>
-                            <w:r>
-                              <w:rPr>
-                                <w:rFonts w:hint="default" w:ascii="Bookman Old Style" w:hAnsi="Bookman Old Style" w:cs="Arial"/>
-                                <w:sz w:val="16"/>
-                                <w:szCs w:val="16"/>
-                                <w:lang w:val="en-US"/>
-                              </w:rPr>
-                              <w:t>Lengkap</w:t>
-                            </w:r>
-                          </w:p>
-                        </w:txbxContent>
-                      </v:textbox>
-                    </v:rect>
-                  </w:pict>
-                </mc:Fallback>
-              </mc:AlternateContent>
-            </w:r>
-          </w:p>
-          <w:p>
-            <w:pPr>
-              <w:tabs>
-                <w:tab w:val="center" w:pos="4680"/>
-                <w:tab w:val="right" w:pos="9360"/>
-              </w:tabs>
-              <w:spacing w:after="0" w:line="240" w:lineRule="auto"/>
-              <w:ind w:left="0" w:right="-108" w:firstLine="0"/>
-              <w:rPr>
-                <w:rFonts w:ascii="Bookman Old Style" w:hAnsi="Bookman Old Style" w:eastAsia="Times New Roman"/>
-                <w:lang w:eastAsia="en-GB"/>
-              </w:rPr>
-            </w:pPr>
-            <w:r>
-              <w:rPr>
-                <w:sz w:val="22"/>
-              </w:rPr>
-              <mc:AlternateContent>
-                <mc:Choice Requires="wps">
-                  <w:drawing>
-                    <wp:anchor distT="0" distB="0" distL="114300" distR="114300" simplePos="0" relativeHeight="251677696" behindDoc="0" locked="0" layoutInCell="1" allowOverlap="1">
-                      <wp:simplePos x="0" y="0"/>
-                      <wp:positionH relativeFrom="column">
-                        <wp:posOffset>1436370</wp:posOffset>
-                      </wp:positionH>
-                      <wp:positionV relativeFrom="paragraph">
-                        <wp:posOffset>97155</wp:posOffset>
-                      </wp:positionV>
-                      <wp:extent cx="458470" cy="3175"/>
-                      <wp:effectExtent l="0" t="46355" r="17780" b="64770"/>
-                      <wp:wrapNone/>
-                      <wp:docPr id="19" name="Straight Arrow Connector 19"/>
-                      <wp:cNvGraphicFramePr/>
-                      <a:graphic xmlns:a="http://schemas.openxmlformats.org/drawingml/2006/main">
-                        <a:graphicData uri="http://schemas.microsoft.com/office/word/2010/wordprocessingShape">
-                          <wps:wsp>
-                            <wps:cNvCnPr>
-                              <a:stCxn id="11" idx="3"/>
-                              <a:endCxn id="12" idx="1"/>
-                            </wps:cNvCnPr>
-                            <wps:spPr>
-                              <a:xfrm>
-                                <a:off x="3935730" y="4813935"/>
-                                <a:ext cx="458470" cy="3175"/>
-                              </a:xfrm>
-                              <a:prstGeom prst="straightConnector1">
-                                <a:avLst/>
-                              </a:prstGeom>
-                              <a:ln>
-                                <a:tailEnd type="arrow" w="med" len="med"/>
-                              </a:ln>
-                            </wps:spPr>
-                            <wps:style>
-                              <a:lnRef idx="1">
-                                <a:schemeClr val="dk1"/>
-                              </a:lnRef>
-                              <a:fillRef idx="0">
-                                <a:schemeClr val="dk1"/>
-                              </a:fillRef>
-                              <a:effectRef idx="0">
-                                <a:schemeClr val="dk1"/>
-                              </a:effectRef>
-                              <a:fontRef idx="minor">
-                                <a:schemeClr val="tx1"/>
-                              </a:fontRef>
-                            </wps:style>
-                            <wps:bodyPr/>
-                          </wps:wsp>
-                        </a:graphicData>
-                      </a:graphic>
-                    </wp:anchor>
-                  </w:drawing>
-                </mc:Choice>
-                <mc:Fallback>
-                  <w:pict>
-                    <v:shape id="_x0000_s1026" o:spid="_x0000_s1026" o:spt="32" type="#_x0000_t32" style="position:absolute;left:0pt;margin-left:113.1pt;margin-top:7.65pt;height:0.25pt;width:36.1pt;z-index:251677696;mso-width-relative:page;mso-height-relative:page;" filled="f" stroked="t" coordsize="21600,21600" o:gfxdata="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">
-                      <v:fill on="f" focussize="0,0"/>
-                      <v:stroke weight="0.5pt" color="#000000 [3200]" miterlimit="8" joinstyle="miter" endarrow="open"/>
-                      <v:imagedata o:title=""/>
-                      <o:lock v:ext="edit" aspectratio="f"/>
-                    </v:shape>
-                  </w:pict>
-                </mc:Fallback>
-              </mc:AlternateContent>
-            </w:r>
-          </w:p>
-          <w:p>
-            <w:pPr>
-              <w:tabs>
-                <w:tab w:val="center" w:pos="4680"/>
-                <w:tab w:val="right" w:pos="9360"/>
-              </w:tabs>
-              <w:spacing w:after="0" w:line="240" w:lineRule="auto"/>
-              <w:ind w:left="0" w:right="-108" w:firstLine="0"/>
-              <w:rPr>
-                <w:rFonts w:ascii="Bookman Old Style" w:hAnsi="Bookman Old Style" w:eastAsia="Times New Roman"/>
-                <w:lang w:val="en-GB" w:eastAsia="en-GB"/>
-              </w:rPr>
-            </w:pPr>
-            <w:r>
-              <w:rPr>
-                <w:sz w:val="22"/>
-              </w:rPr>
-              <mc:AlternateContent>
-                <mc:Choice Requires="wps">
-                  <w:drawing>
-                    <wp:anchor distT="0" distB="0" distL="114300" distR="114300" simplePos="0" relativeHeight="251678720" behindDoc="0" locked="0" layoutInCell="1" allowOverlap="1">
-                      <wp:simplePos x="0" y="0"/>
-                      <wp:positionH relativeFrom="column">
-                        <wp:posOffset>773430</wp:posOffset>
-                      </wp:positionH>
-                      <wp:positionV relativeFrom="paragraph">
-                        <wp:posOffset>118110</wp:posOffset>
-                      </wp:positionV>
-                      <wp:extent cx="0" cy="242570"/>
-                      <wp:effectExtent l="48895" t="0" r="65405" b="5080"/>
-                      <wp:wrapNone/>
-                      <wp:docPr id="21" name="Straight Arrow Connector 21"/>
-                      <wp:cNvGraphicFramePr/>
-                      <a:graphic xmlns:a="http://schemas.openxmlformats.org/drawingml/2006/main">
-                        <a:graphicData uri="http://schemas.microsoft.com/office/word/2010/wordprocessingShape">
-                          <wps:wsp>
-                            <wps:cNvCnPr>
-                              <a:stCxn id="11" idx="2"/>
-                              <a:endCxn id="14" idx="0"/>
-                            </wps:cNvCnPr>
-                            <wps:spPr>
-                              <a:xfrm>
-                                <a:off x="3272790" y="4997450"/>
-                                <a:ext cx="0" cy="242570"/>
-                              </a:xfrm>
-                              <a:prstGeom prst="straightConnector1">
-                                <a:avLst/>
-                              </a:prstGeom>
-                              <a:ln>
-                                <a:tailEnd type="arrow" w="med" len="med"/>
-                              </a:ln>
-                            </wps:spPr>
-                            <wps:style>
-                              <a:lnRef idx="1">
-                                <a:schemeClr val="dk1"/>
-                              </a:lnRef>
-                              <a:fillRef idx="0">
-                                <a:schemeClr val="dk1"/>
-                              </a:fillRef>
-                              <a:effectRef idx="0">
-                                <a:schemeClr val="dk1"/>
-                              </a:effectRef>
-                              <a:fontRef idx="minor">
-                                <a:schemeClr val="tx1"/>
-                              </a:fontRef>
-                            </wps:style>
-                            <wps:bodyPr/>
-                          </wps:wsp>
-                        </a:graphicData>
-                      </a:graphic>
-                    </wp:anchor>
-                  </w:drawing>
-                </mc:Choice>
-                <mc:Fallback>
-                  <w:pict>
-                    <v:shape id="_x0000_s1026" o:spid="_x0000_s1026" o:spt="32" type="#_x0000_t32" style="position:absolute;left:0pt;margin-left:60.9pt;margin-top:9.3pt;height:19.1pt;width:0pt;z-index:251678720;mso-width-relative:page;mso-height-relative:page;" filled="f" stroked="t" coordsize="21600,21600" o:gfxdata="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">
-                      <v:fill on="f" focussize="0,0"/>
-                      <v:stroke weight="0.5pt" color="#000000 [3200]" miterlimit="8" joinstyle="miter" endarrow="open"/>
-                      <v:imagedata o:title=""/>
-                      <o:lock v:ext="edit" aspectratio="f"/>
-                    </v:shape>
-                  </w:pict>
-                </mc:Fallback>
-              </mc:AlternateContent>
-            </w:r>
-          </w:p>
-          <w:p>
-            <w:pPr>
-              <w:tabs>
-                <w:tab w:val="center" w:pos="4680"/>
-                <w:tab w:val="right" w:pos="9360"/>
-              </w:tabs>
-              <w:spacing w:after="0" w:line="240" w:lineRule="auto"/>
-              <w:ind w:left="0" w:right="-108" w:firstLine="0"/>
-              <w:rPr>
-                <w:rFonts w:ascii="Bookman Old Style" w:hAnsi="Bookman Old Style" w:eastAsia="Times New Roman"/>
-                <w:lang w:val="id-ID" w:eastAsia="en-GB"/>
-              </w:rPr>
-            </w:pPr>
-          </w:p>
-          <w:p>
-            <w:pPr>
-              <w:tabs>
-                <w:tab w:val="center" w:pos="4680"/>
-                <w:tab w:val="right" w:pos="9360"/>
-              </w:tabs>
-              <w:spacing w:after="0" w:line="240" w:lineRule="auto"/>
-              <w:ind w:left="0" w:right="-108" w:firstLine="0"/>
-              <w:rPr>
-                <w:rFonts w:ascii="Bookman Old Style" w:hAnsi="Bookman Old Style" w:eastAsia="Times New Roman"/>
-                <w:lang w:val="id-ID" w:eastAsia="en-GB"/>
-              </w:rPr>
-            </w:pPr>
-            <w:r>
-              <mc:AlternateContent>
-                <mc:Choice Requires="wps">
-                  <w:drawing>
-                    <wp:anchor distT="0" distB="0" distL="114300" distR="114300" simplePos="0" relativeHeight="251674624" behindDoc="0" locked="0" layoutInCell="1" allowOverlap="1">
-                      <wp:simplePos x="0" y="0"/>
-                      <wp:positionH relativeFrom="column">
-                        <wp:posOffset>1771015</wp:posOffset>
-                      </wp:positionH>
-                      <wp:positionV relativeFrom="paragraph">
-                        <wp:posOffset>19685</wp:posOffset>
-                      </wp:positionV>
-                      <wp:extent cx="2259330" cy="461645"/>
-                      <wp:effectExtent l="4445" t="4445" r="22225" b="10160"/>
-                      <wp:wrapNone/>
-                      <wp:docPr id="15" name="Rectangle 8"/>
-                      <wp:cNvGraphicFramePr/>
-                      <a:graphic xmlns:a="http://schemas.openxmlformats.org/drawingml/2006/main">
-                        <a:graphicData uri="http://schemas.microsoft.com/office/word/2010/wordprocessingShape">
-                          <wps:wsp>
-                            <wps:cNvSpPr/>
-                            <wps:spPr>
-                              <a:xfrm>
-                                <a:off x="0" y="0"/>
-                                <a:ext cx="2259330" cy="461645"/>
-                              </a:xfrm>
-                              <a:prstGeom prst="rect">
-                                <a:avLst/>
-                              </a:prstGeom>
-                              <a:solidFill>
-                                <a:sysClr val="window" lastClr="FFFFFF"/>
-                              </a:solidFill>
-                              <a:ln w="3175" cap="flat" cmpd="sng" algn="ctr">
-                                <a:solidFill>
-                                  <a:sysClr val="windowText" lastClr="000000"/>
-                                </a:solidFill>
-                                <a:prstDash val="solid"/>
-                              </a:ln>
-                              <a:effectLst/>
-                            </wps:spPr>
-                            <wps:txbx>
-                              <w:txbxContent>
-                                <w:p>
-                                  <w:pPr>
-                                    <w:spacing w:line="240" w:lineRule="auto"/>
-                                    <w:jc w:val="center"/>
-                                    <w:rPr>
-                                      <w:rFonts w:hint="default" w:ascii="Bookman Old Style" w:hAnsi="Bookman Old Style" w:cs="Arial"/>
-                                      <w:sz w:val="16"/>
-                                      <w:szCs w:val="16"/>
-                                      <w:lang w:val="en-US"/>
-                                    </w:rPr>
-                                  </w:pPr>
-                                  <w:r>
-                                    <w:rPr>
-                                      <w:rFonts w:hint="default" w:ascii="Bookman Old Style" w:hAnsi="Bookman Old Style" w:cs="Arial"/>
-                                      <w:sz w:val="16"/>
-                                      <w:szCs w:val="16"/>
-                                      <w:lang w:val="en-US"/>
-                                    </w:rPr>
-                                    <w:t>Pencatatan, pelaporan, pengarsipan</w:t>
-                                  </w:r>
-                                </w:p>
-                              </w:txbxContent>
-                            </wps:txbx>
-                            <wps:bodyPr rot="0" spcFirstLastPara="0" vertOverflow="overflow" horzOverflow="overflow" vert="horz" wrap="square" lIns="91440" tIns="45720" rIns="91440" bIns="45720" numCol="1" spcCol="0" rtlCol="0" fromWordArt="0" anchor="ctr" anchorCtr="0" forceAA="0" compatLnSpc="1">
-                              <a:noAutofit/>
-                            </wps:bodyPr>
-                          </wps:wsp>
-                        </a:graphicData>
-                      </a:graphic>
-                    </wp:anchor>
-                  </w:drawing>
-                </mc:Choice>
-                <mc:Fallback>
-                  <w:pict>
-                    <v:rect id="Rectangle 8" o:spid="_x0000_s1026" o:spt="1" style="position:absolute;left:0pt;margin-left:139.45pt;margin-top:1.55pt;height:36.35pt;width:177.9pt;z-index:251674624;v-text-anchor:middle;mso-width-relative:page;mso-height-relative:page;" fillcolor="#FFFFFF" filled="t" stroked="t" coordsize="21600,21600" o:gfxdata="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">
-                      <v:fill on="t" focussize="0,0"/>
-                      <v:stroke weight="0.25pt" color="#000000" joinstyle="round"/>
-                      <v:imagedata o:title=""/>
-                      <o:lock v:ext="edit" aspectratio="f"/>
-                      <v:textbox>
-                        <w:txbxContent>
-                          <w:p>
-                            <w:pPr>
-                              <w:spacing w:line="240" w:lineRule="auto"/>
-                              <w:jc w:val="center"/>
-                              <w:rPr>
-                                <w:rFonts w:hint="default" w:ascii="Bookman Old Style" w:hAnsi="Bookman Old Style" w:cs="Arial"/>
-                                <w:sz w:val="16"/>
-                                <w:szCs w:val="16"/>
-                                <w:lang w:val="en-US"/>
-                              </w:rPr>
-                            </w:pPr>
-                            <w:r>
-                              <w:rPr>
-                                <w:rFonts w:hint="default" w:ascii="Bookman Old Style" w:hAnsi="Bookman Old Style" w:cs="Arial"/>
-                                <w:sz w:val="16"/>
-                                <w:szCs w:val="16"/>
-                                <w:lang w:val="en-US"/>
-                              </w:rPr>
-                              <w:t>Pencatatan, pelaporan, pengarsipan</w:t>
-                            </w:r>
-                          </w:p>
-                        </w:txbxContent>
-                      </v:textbox>
-                    </v:rect>
-                  </w:pict>
-                </mc:Fallback>
-              </mc:AlternateContent>
-            </w:r>
-            <w:r>
-              <mc:AlternateContent>
-                <mc:Choice Requires="wps">
-                  <w:drawing>
-                    <wp:anchor distT="0" distB="0" distL="114300" distR="114300" simplePos="0" relativeHeight="251673600" behindDoc="0" locked="0" layoutInCell="1" allowOverlap="1">
-                      <wp:simplePos x="0" y="0"/>
-                      <wp:positionH relativeFrom="column">
-                        <wp:posOffset>110490</wp:posOffset>
-                      </wp:positionH>
-                      <wp:positionV relativeFrom="paragraph">
-                        <wp:posOffset>35560</wp:posOffset>
-                      </wp:positionV>
-                      <wp:extent cx="1325880" cy="367030"/>
-                      <wp:effectExtent l="4445" t="4445" r="22225" b="9525"/>
-                      <wp:wrapNone/>
-                      <wp:docPr id="14" name="Rectangle 11"/>
-                      <wp:cNvGraphicFramePr/>
-                      <a:graphic xmlns:a="http://schemas.openxmlformats.org/drawingml/2006/main">
-                        <a:graphicData uri="http://schemas.microsoft.com/office/word/2010/wordprocessingShape">
-                          <wps:wsp>
-                            <wps:cNvSpPr/>
-                            <wps:spPr>
-                              <a:xfrm>
-                                <a:off x="0" y="0"/>
-                                <a:ext cx="1325880" cy="367030"/>
-                              </a:xfrm>
-                              <a:prstGeom prst="rect">
-                                <a:avLst/>
-                              </a:prstGeom>
-                              <a:solidFill>
-                                <a:sysClr val="window" lastClr="FFFFFF"/>
-                              </a:solidFill>
-                              <a:ln w="3175" cap="flat" cmpd="sng" algn="ctr">
-                                <a:solidFill>
-                                  <a:sysClr val="windowText" lastClr="000000"/>
-                                </a:solidFill>
-                                <a:prstDash val="solid"/>
-                              </a:ln>
-                              <a:effectLst/>
-                            </wps:spPr>
-                            <wps:txbx>
-                              <w:txbxContent>
-                                <w:p>
-                                  <w:pPr>
-                                    <w:spacing w:line="240" w:lineRule="auto"/>
-                                    <w:ind w:left="0" w:firstLine="0"/>
-                                    <w:jc w:val="center"/>
-                                    <w:rPr>
-                                      <w:rFonts w:hint="default" w:ascii="Bookman Old Style" w:hAnsi="Bookman Old Style" w:cs="Arial"/>
-                                      <w:sz w:val="16"/>
-                                      <w:szCs w:val="16"/>
-                                      <w:lang w:val="en-US"/>
-                                    </w:rPr>
-                                  </w:pPr>
-                                  <w:r>
-                                    <w:rPr>
-                                      <w:rFonts w:hint="default" w:ascii="Bookman Old Style" w:hAnsi="Bookman Old Style" w:cs="Arial"/>
-                                      <w:sz w:val="16"/>
-                                      <w:szCs w:val="16"/>
-                                      <w:lang w:val="en-US"/>
-                                    </w:rPr>
-                                    <w:t>Penyiapan obat dan pemberian</w:t>
-                                  </w:r>
-                                </w:p>
-                              </w:txbxContent>
-                            </wps:txbx>
-                            <wps:bodyPr rot="0" spcFirstLastPara="0" vertOverflow="overflow" horzOverflow="overflow" vert="horz" wrap="square" lIns="91440" tIns="45720" rIns="91440" bIns="45720" numCol="1" spcCol="0" rtlCol="0" fromWordArt="0" anchor="ctr" anchorCtr="0" forceAA="0" compatLnSpc="1">
-                              <a:noAutofit/>
-                            </wps:bodyPr>
-                          </wps:wsp>
-                        </a:graphicData>
-                      </a:graphic>
-                    </wp:anchor>
-                  </w:drawing>
-                </mc:Choice>
-                <mc:Fallback>
-                  <w:pict>
-                    <v:rect id="Rectangle 11" o:spid="_x0000_s1026" o:spt="1" style="position:absolute;left:0pt;margin-left:8.7pt;margin-top:2.8pt;height:28.9pt;width:104.4pt;z-index:251673600;v-text-anchor:middle;mso-width-relative:page;mso-height-relative:page;" fillcolor="#FFFFFF" filled="t" stroked="t" coordsize="21600,21600" o:gfxdata="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">
-                      <v:fill on="t" focussize="0,0"/>
-                      <v:stroke weight="0.25pt" color="#000000" joinstyle="round"/>
-                      <v:imagedata o:title=""/>
-                      <o:lock v:ext="edit" aspectratio="f"/>
-                      <v:textbox>
-                        <w:txbxContent>
-                          <w:p>
-                            <w:pPr>
-                              <w:spacing w:line="240" w:lineRule="auto"/>
-                              <w:ind w:left="0" w:firstLine="0"/>
-                              <w:jc w:val="center"/>
-                              <w:rPr>
-                                <w:rFonts w:hint="default" w:ascii="Bookman Old Style" w:hAnsi="Bookman Old Style" w:cs="Arial"/>
-                                <w:sz w:val="16"/>
-                                <w:szCs w:val="16"/>
-                                <w:lang w:val="en-US"/>
-                              </w:rPr>
-                            </w:pPr>
-                            <w:r>
-                              <w:rPr>
-                                <w:rFonts w:hint="default" w:ascii="Bookman Old Style" w:hAnsi="Bookman Old Style" w:cs="Arial"/>
-                                <w:sz w:val="16"/>
-                                <w:szCs w:val="16"/>
-                                <w:lang w:val="en-US"/>
-                              </w:rPr>
-                              <w:t>Penyiapan obat dan pemberian</w:t>
-                            </w:r>
-                          </w:p>
-                        </w:txbxContent>
-                      </v:textbox>
-                    </v:rect>
-                  </w:pict>
-                </mc:Fallback>
-              </mc:AlternateContent>
-            </w:r>
-          </w:p>
-          <w:p>
-            <w:pPr>
-              <w:tabs>
-                <w:tab w:val="center" w:pos="4680"/>
-                <w:tab w:val="right" w:pos="9360"/>
-              </w:tabs>
-              <w:spacing w:after="0" w:line="240" w:lineRule="auto"/>
-              <w:ind w:left="0" w:right="-108" w:firstLine="0"/>
-              <w:rPr>
-                <w:rFonts w:ascii="Bookman Old Style" w:hAnsi="Bookman Old Style" w:eastAsia="Times New Roman"/>
-                <w:lang w:val="id-ID" w:eastAsia="en-GB"/>
-              </w:rPr>
-            </w:pPr>
-            <w:r>
-              <w:rPr>
-                <w:sz w:val="22"/>
-              </w:rPr>
-              <mc:AlternateContent>
-                <mc:Choice Requires="wps">
-                  <w:drawing>
-                    <wp:anchor distT="0" distB="0" distL="114300" distR="114300" simplePos="0" relativeHeight="251679744" behindDoc="0" locked="0" layoutInCell="1" allowOverlap="1">
-                      <wp:simplePos x="0" y="0"/>
-                      <wp:positionH relativeFrom="column">
-                        <wp:posOffset>1436370</wp:posOffset>
-                      </wp:positionH>
-                      <wp:positionV relativeFrom="paragraph">
-                        <wp:posOffset>56515</wp:posOffset>
-                      </wp:positionV>
-                      <wp:extent cx="334645" cy="31750"/>
-                      <wp:effectExtent l="635" t="25400" r="7620" b="57150"/>
-                      <wp:wrapNone/>
-                      <wp:docPr id="23" name="Straight Arrow Connector 23"/>
-                      <wp:cNvGraphicFramePr/>
-                      <a:graphic xmlns:a="http://schemas.openxmlformats.org/drawingml/2006/main">
-                        <a:graphicData uri="http://schemas.microsoft.com/office/word/2010/wordprocessingShape">
-                          <wps:wsp>
-                            <wps:cNvCnPr>
-                              <a:stCxn id="14" idx="3"/>
-                              <a:endCxn id="15" idx="1"/>
-                            </wps:cNvCnPr>
-                            <wps:spPr>
-                              <a:xfrm>
-                                <a:off x="3935730" y="5423535"/>
-                                <a:ext cx="334645" cy="31750"/>
-                              </a:xfrm>
-                              <a:prstGeom prst="straightConnector1">
-                                <a:avLst/>
-                              </a:prstGeom>
-                              <a:ln>
-                                <a:tailEnd type="arrow" w="med" len="med"/>
-                              </a:ln>
-                            </wps:spPr>
-                            <wps:style>
-                              <a:lnRef idx="1">
-                                <a:schemeClr val="dk1"/>
-                              </a:lnRef>
-                              <a:fillRef idx="0">
-                                <a:schemeClr val="dk1"/>
-                              </a:fillRef>
-                              <a:effectRef idx="0">
-                                <a:schemeClr val="dk1"/>
-                              </a:effectRef>
-                              <a:fontRef idx="minor">
-                                <a:schemeClr val="tx1"/>
-                              </a:fontRef>
-                            </wps:style>
-                            <wps:bodyPr/>
-                          </wps:wsp>
-                        </a:graphicData>
-                      </a:graphic>
-                    </wp:anchor>
-                  </w:drawing>
-                </mc:Choice>
-                <mc:Fallback>
-                  <w:pict>
-                    <v:shape id="_x0000_s1026" o:spid="_x0000_s1026" o:spt="32" type="#_x0000_t32" style="position:absolute;left:0pt;margin-left:113.1pt;margin-top:4.45pt;height:2.5pt;width:26.35pt;z-index:251679744;mso-width-relative:page;mso-height-relative:page;" filled="f" stroked="t" coordsize="21600,21600" o:gfxdata="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">
-                      <v:fill on="f" focussize="0,0"/>
-                      <v:stroke weight="0.5pt" color="#000000 [3200]" miterlimit="8" joinstyle="miter" endarrow="open"/>
-                      <v:imagedata o:title=""/>
-                      <o:lock v:ext="edit" aspectratio="f"/>
-                    </v:shape>
-                  </w:pict>
-                </mc:Fallback>
-              </mc:AlternateContent>
-            </w:r>
-          </w:p>
-          <w:p>
-            <w:pPr>
-              <w:spacing w:after="0" w:line="276" w:lineRule="auto"/>
-              <w:ind w:left="0" w:right="0" w:firstLine="0"/>
-              <w:rPr>
-                <w:rFonts w:ascii="Bookman Old Style" w:hAnsi="Bookman Old Style" w:eastAsia="Times New Roman"/>
-                <w:lang w:eastAsia="en-GB"/>
-              </w:rPr>
-            </w:pPr>
-            <w:bookmarkStart w:id="0" w:name="_GoBack"/>
-            <w:bookmarkEnd w:id="0"/>
-            <w:r>
-              <w:rPr>
-                <w:sz w:val="22"/>
-              </w:rPr>
-              <mc:AlternateContent>
-                <mc:Choice Requires="wps">
-                  <w:drawing>
-                    <wp:anchor distT="0" distB="0" distL="114300" distR="114300" simplePos="0" relativeHeight="251680768" behindDoc="0" locked="0" layoutInCell="1" allowOverlap="1">
-                      <wp:simplePos x="0" y="0"/>
-                      <wp:positionH relativeFrom="column">
-                        <wp:posOffset>773430</wp:posOffset>
-                      </wp:positionH>
-                      <wp:positionV relativeFrom="paragraph">
-                        <wp:posOffset>77470</wp:posOffset>
-                      </wp:positionV>
-                      <wp:extent cx="62230" cy="280035"/>
-                      <wp:effectExtent l="4445" t="1270" r="47625" b="4445"/>
-                      <wp:wrapNone/>
-                      <wp:docPr id="27" name="Straight Arrow Connector 27"/>
-                      <wp:cNvGraphicFramePr/>
-                      <a:graphic xmlns:a="http://schemas.openxmlformats.org/drawingml/2006/main">
-                        <a:graphicData uri="http://schemas.microsoft.com/office/word/2010/wordprocessingShape">
-                          <wps:wsp>
-                            <wps:cNvCnPr>
-                              <a:stCxn id="14" idx="2"/>
-                              <a:endCxn id="16" idx="0"/>
-                            </wps:cNvCnPr>
-                            <wps:spPr>
-                              <a:xfrm>
-                                <a:off x="3272790" y="5607050"/>
-                                <a:ext cx="62230" cy="280035"/>
-                              </a:xfrm>
-                              <a:prstGeom prst="straightConnector1">
-                                <a:avLst/>
-                              </a:prstGeom>
-                              <a:ln>
-                                <a:tailEnd type="arrow" w="med" len="med"/>
-                              </a:ln>
-                            </wps:spPr>
-                            <wps:style>
-                              <a:lnRef idx="1">
-                                <a:schemeClr val="dk1"/>
-                              </a:lnRef>
-                              <a:fillRef idx="0">
-                                <a:schemeClr val="dk1"/>
-                              </a:fillRef>
-                              <a:effectRef idx="0">
-                                <a:schemeClr val="dk1"/>
-                              </a:effectRef>
-                              <a:fontRef idx="minor">
-                                <a:schemeClr val="tx1"/>
-                              </a:fontRef>
-                            </wps:style>
-                            <wps:bodyPr/>
-                          </wps:wsp>
-                        </a:graphicData>
-                      </a:graphic>
-                    </wp:anchor>
-                  </w:drawing>
-                </mc:Choice>
-                <mc:Fallback>
-                  <w:pict>
-                    <v:shape id="_x0000_s1026" o:spid="_x0000_s1026" o:spt="32" type="#_x0000_t32" style="position:absolute;left:0pt;margin-left:60.9pt;margin-top:6.1pt;height:22.05pt;width:4.9pt;z-index:251680768;mso-width-relative:page;mso-height-relative:page;" filled="f" stroked="t" coordsize="21600,21600" o:gfxdata="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">
-                      <v:fill on="f" focussize="0,0"/>
-                      <v:stroke weight="0.5pt" color="#000000 [3200]" miterlimit="8" joinstyle="miter" endarrow="open"/>
-                      <v:imagedata o:title=""/>
-                      <o:lock v:ext="edit" aspectratio="f"/>
-                    </v:shape>
-                  </w:pict>
-                </mc:Fallback>
-              </mc:AlternateContent>
-            </w:r>
-            <w:r>
-              <mc:AlternateContent>
-                <mc:Choice Requires="wps">
-                  <w:drawing>
-                    <wp:anchor distT="0" distB="0" distL="114300" distR="114300" simplePos="0" relativeHeight="251675648" behindDoc="0" locked="0" layoutInCell="1" allowOverlap="1">
-                      <wp:simplePos x="0" y="0"/>
-                      <wp:positionH relativeFrom="column">
-                        <wp:posOffset>6350</wp:posOffset>
-                      </wp:positionH>
-                      <wp:positionV relativeFrom="paragraph">
-                        <wp:posOffset>357505</wp:posOffset>
-                      </wp:positionV>
-                      <wp:extent cx="1657985" cy="689610"/>
-                      <wp:effectExtent l="4445" t="4445" r="13970" b="10795"/>
-                      <wp:wrapNone/>
-                      <wp:docPr id="16" name="Oval 15"/>
-                      <wp:cNvGraphicFramePr/>
-                      <a:graphic xmlns:a="http://schemas.openxmlformats.org/drawingml/2006/main">
-                        <a:graphicData uri="http://schemas.microsoft.com/office/word/2010/wordprocessingShape">
-                          <wps:wsp>
-                            <wps:cNvSpPr/>
-                            <wps:spPr bwMode="auto">
-                              <a:xfrm>
-                                <a:off x="0" y="0"/>
-                                <a:ext cx="1657985" cy="689610"/>
-                              </a:xfrm>
-                              <a:prstGeom prst="ellipse">
-                                <a:avLst/>
-                              </a:prstGeom>
-                              <a:solidFill>
-                                <a:srgbClr val="FFFFFF"/>
-                              </a:solidFill>
-                              <a:ln w="9525">
-                                <a:solidFill>
-                                  <a:srgbClr val="000000"/>
-                                </a:solidFill>
-                                <a:round/>
-                              </a:ln>
-                            </wps:spPr>
-                            <wps:txbx>
-                              <w:txbxContent>
-                                <w:p>
-                                  <w:pPr>
-                                    <w:spacing w:after="0" w:line="240" w:lineRule="auto"/>
-                                    <w:ind w:left="0" w:firstLine="0"/>
-                                    <w:jc w:val="center"/>
-                                    <w:rPr>
-                                      <w:rFonts w:hint="default" w:ascii="Bookman Old Style" w:hAnsi="Bookman Old Style"/>
-                                      <w:sz w:val="16"/>
-                                      <w:szCs w:val="16"/>
-                                      <w:lang w:val="en-US"/>
-                                    </w:rPr>
-                                  </w:pPr>
-                                  <w:r>
-                                    <w:rPr>
-                                      <w:rFonts w:hint="default" w:ascii="Bookman Old Style" w:hAnsi="Bookman Old Style" w:cs="Arial"/>
-                                      <w:sz w:val="16"/>
-                                      <w:szCs w:val="16"/>
-                                      <w:lang w:val="en-US"/>
-                                    </w:rPr>
-                                    <w:t>Penyerahan obat ke pasien</w:t>
-                                  </w:r>
-                                </w:p>
-                              </w:txbxContent>
-                            </wps:txbx>
-                            <wps:bodyPr rot="0" vert="horz" wrap="square" lIns="91440" tIns="45720" rIns="91440" bIns="45720" anchor="t" anchorCtr="0" upright="1">
-                              <a:noAutofit/>
-                            </wps:bodyPr>
-                          </wps:wsp>
-                        </a:graphicData>
-                      </a:graphic>
-                    </wp:anchor>
-                  </w:drawing>
-                </mc:Choice>
-                <mc:Fallback>
-                  <w:pict>
-                    <v:shape id="Oval 15" o:spid="_x0000_s1026" o:spt="3" type="#_x0000_t3" style="position:absolute;left:0pt;margin-left:0.5pt;margin-top:28.15pt;height:54.3pt;width:130.55pt;z-index:251675648;mso-width-relative:page;mso-height-relative:page;" fillcolor="#FFFFFF" filled="t" stroked="t" coordsize="21600,21600" o:gfxdata="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">
-                      <v:fill on="t" focussize="0,0"/>
-                      <v:stroke color="#000000" joinstyle="round"/>
-                      <v:imagedata o:title=""/>
-                      <o:lock v:ext="edit" aspectratio="f"/>
-                      <v:textbox>
-                        <w:txbxContent>
-                          <w:p>
-                            <w:pPr>
-                              <w:spacing w:after="0" w:line="240" w:lineRule="auto"/>
-                              <w:ind w:left="0" w:firstLine="0"/>
-                              <w:jc w:val="center"/>
-                              <w:rPr>
-                                <w:rFonts w:hint="default" w:ascii="Bookman Old Style" w:hAnsi="Bookman Old Style"/>
-                                <w:sz w:val="16"/>
-                                <w:szCs w:val="16"/>
-                                <w:lang w:val="en-US"/>
-                              </w:rPr>
-                            </w:pPr>
-                            <w:r>
-                              <w:rPr>
-                                <w:rFonts w:hint="default" w:ascii="Bookman Old Style" w:hAnsi="Bookman Old Style" w:cs="Arial"/>
-                                <w:sz w:val="16"/>
-                                <w:szCs w:val="16"/>
-                                <w:lang w:val="en-US"/>
-                              </w:rPr>
-                              <w:t>Penyerahan obat ke pasien</w:t>
-                            </w:r>
-                          </w:p>
-                        </w:txbxContent>
-                      </v:textbox>
-                    </v:shape>
-                  </w:pict>
-                </mc:Fallback>
-              </mc:AlternateContent>
-            </w:r>
           </w:p>
         </w:tc>
       </w:tr>
@@ -4706,46 +3125,25 @@
           <w:p>
             <w:pPr>
               <w:numPr>
-                <w:ilvl w:val="0"/>
-                <w:numId w:val="5"/>
+                <w:numId w:val="0"/>
               </w:numPr>
               <w:spacing w:after="0" w:line="360" w:lineRule="auto"/>
-              <w:ind w:left="424" w:right="0"/>
+              <w:ind w:left="64" w:leftChars="0" w:right="0" w:rightChars="0"/>
               <w:jc w:val="left"/>
-              <w:rPr>
-                <w:rFonts w:hint="default" w:ascii="Bookman Old Style" w:hAnsi="Bookman Old Style" w:eastAsia="Times New Roman" w:cs="Arial"/>
-                <w:lang w:val="en-SG" w:eastAsia="en-GB"/>
-              </w:rPr>
-            </w:pPr>
-            <w:r>
               <w:rPr>
                 <w:rFonts w:hint="default" w:ascii="Bookman Old Style" w:hAnsi="Bookman Old Style" w:eastAsia="Times New Roman" w:cs="Arial"/>
                 <w:lang w:val="en-US" w:eastAsia="en-GB"/>
               </w:rPr>
-              <w:t>Apotek</w:t>
-            </w:r>
-          </w:p>
-          <w:p>
-            <w:pPr>
-              <w:numPr>
-                <w:ilvl w:val="0"/>
-                <w:numId w:val="5"/>
-              </w:numPr>
-              <w:spacing w:after="0" w:line="360" w:lineRule="auto"/>
-              <w:ind w:left="424" w:right="0"/>
-              <w:jc w:val="left"/>
-              <w:rPr>
-                <w:rFonts w:ascii="Bookman Old Style" w:hAnsi="Bookman Old Style" w:eastAsia="Times New Roman" w:cs="Arial"/>
-                <w:lang w:val="en-GB" w:eastAsia="en-GB"/>
-              </w:rPr>
             </w:pPr>
             <w:r>
               <w:rPr>
                 <w:rFonts w:hint="default" w:ascii="Bookman Old Style" w:hAnsi="Bookman Old Style" w:eastAsia="Times New Roman" w:cs="Arial"/>
-                <w:lang w:val="en-SG" w:eastAsia="en-GB"/>
-              </w:rPr>
-              <w:t>Poli Umum</w:t>
-            </w:r>
+                <w:lang w:val="en-US" w:eastAsia="en-GB"/>
+              </w:rPr>
+              <w:t>Seluruh unit Pelayanan Puskesmas Berakit</w:t>
+            </w:r>
+            <w:bookmarkStart w:id="0" w:name="_GoBack"/>
+            <w:bookmarkEnd w:id="0"/>
           </w:p>
         </w:tc>
       </w:tr>
@@ -4807,7 +3205,7 @@
             <w:pPr>
               <w:numPr>
                 <w:ilvl w:val="0"/>
-                <w:numId w:val="6"/>
+                <w:numId w:val="5"/>
               </w:numPr>
               <w:spacing w:after="0" w:line="360" w:lineRule="auto"/>
               <w:ind w:left="424" w:right="0"/>
@@ -4829,7 +3227,7 @@
             <w:pPr>
               <w:numPr>
                 <w:ilvl w:val="0"/>
-                <w:numId w:val="6"/>
+                <w:numId w:val="5"/>
               </w:numPr>
               <w:spacing w:after="0" w:line="360" w:lineRule="auto"/>
               <w:ind w:left="424" w:right="0"/>
@@ -4851,7 +3249,7 @@
             <w:pPr>
               <w:numPr>
                 <w:ilvl w:val="0"/>
-                <w:numId w:val="6"/>
+                <w:numId w:val="5"/>
               </w:numPr>
               <w:spacing w:after="0" w:line="360" w:lineRule="auto"/>
               <w:ind w:left="424" w:right="0"/>
@@ -5274,9 +3672,9 @@
 <file path=word/numbering.xml><?xml version="1.0" encoding="utf-8"?>
 <w:numbering xmlns:wpc="http://schemas.microsoft.com/office/word/2010/wordprocessingCanvas" xmlns:mc="http://schemas.openxmlformats.org/markup-compatibility/2006" xmlns:o="urn:schemas-microsoft-com:office:office" xmlns:r="http://schemas.openxmlformats.org/officeDocument/2006/relationships" xmlns:m="http://schemas.openxmlformats.org/officeDocument/2006/math" xmlns:v="urn:schemas-microsoft-com:vml" xmlns:wp14="http://schemas.microsoft.com/office/word/2010/wordprocessingDrawing" xmlns:wp="http://schemas.openxmlformats.org/drawingml/2006/wordprocessingDrawing" xmlns:w10="urn:schemas-microsoft-com:office:word" xmlns:w="http://schemas.openxmlformats.org/wordprocessingml/2006/main" xmlns:w14="http://schemas.microsoft.com/office/word/2010/wordml" xmlns:wpg="http://schemas.microsoft.com/office/word/2010/wordprocessingGroup" xmlns:wpi="http://schemas.microsoft.com/office/word/2010/wordprocessingInk" xmlns:wne="http://schemas.microsoft.com/office/word/2006/wordml" xmlns:wps="http://schemas.microsoft.com/office/word/2010/wordprocessingShape" xmlns:wpsCustomData="http://www.wps.cn/officeDocument/2013/wpsCustomData" mc:Ignorable="w14 wp14">
   <w:abstractNum w:abstractNumId="0">
-    <w:nsid w:val="08375383"/>
+    <w:nsid w:val="1CCB5FB1"/>
     <w:multiLevelType w:val="multilevel"/>
-    <w:tmpl w:val="08375383"/>
+    <w:tmpl w:val="1CCB5FB1"/>
     <w:lvl w:ilvl="0" w:tentative="0">
       <w:start w:val="1"/>
       <w:numFmt w:val="decimal"/>
@@ -5363,16 +3761,16 @@
     </w:lvl>
   </w:abstractNum>
   <w:abstractNum w:abstractNumId="1">
-    <w:nsid w:val="1CCB5FB1"/>
+    <w:nsid w:val="358451AD"/>
     <w:multiLevelType w:val="multilevel"/>
-    <w:tmpl w:val="1CCB5FB1"/>
+    <w:tmpl w:val="358451AD"/>
     <w:lvl w:ilvl="0" w:tentative="0">
       <w:start w:val="1"/>
       <w:numFmt w:val="decimal"/>
       <w:lvlText w:val="%1."/>
       <w:lvlJc w:val="left"/>
       <w:pPr>
-        <w:ind w:left="720" w:hanging="360"/>
+        <w:ind w:left="465" w:hanging="360"/>
       </w:pPr>
       <w:rPr>
         <w:rFonts w:hint="default"/>
@@ -5384,7 +3782,7 @@
       <w:lvlText w:val="%2."/>
       <w:lvlJc w:val="left"/>
       <w:pPr>
-        <w:ind w:left="1440" w:hanging="360"/>
+        <w:ind w:left="1185" w:hanging="360"/>
       </w:pPr>
     </w:lvl>
     <w:lvl w:ilvl="2" w:tentative="0">
@@ -5393,7 +3791,7 @@
       <w:lvlText w:val="%3."/>
       <w:lvlJc w:val="right"/>
       <w:pPr>
-        <w:ind w:left="2160" w:hanging="180"/>
+        <w:ind w:left="1905" w:hanging="180"/>
       </w:pPr>
     </w:lvl>
     <w:lvl w:ilvl="3" w:tentative="0">
@@ -5402,7 +3800,7 @@
       <w:lvlText w:val="%4."/>
       <w:lvlJc w:val="left"/>
       <w:pPr>
-        <w:ind w:left="2880" w:hanging="360"/>
+        <w:ind w:left="2625" w:hanging="360"/>
       </w:pPr>
     </w:lvl>
     <w:lvl w:ilvl="4" w:tentative="0">
@@ -5411,7 +3809,7 @@
       <w:lvlText w:val="%5."/>
       <w:lvlJc w:val="left"/>
       <w:pPr>
-        <w:ind w:left="3600" w:hanging="360"/>
+        <w:ind w:left="3345" w:hanging="360"/>
       </w:pPr>
     </w:lvl>
     <w:lvl w:ilvl="5" w:tentative="0">
@@ -5420,7 +3818,7 @@
       <w:lvlText w:val="%6."/>
       <w:lvlJc w:val="right"/>
       <w:pPr>
-        <w:ind w:left="4320" w:hanging="180"/>
+        <w:ind w:left="4065" w:hanging="180"/>
       </w:pPr>
     </w:lvl>
     <w:lvl w:ilvl="6" w:tentative="0">
@@ -5429,7 +3827,7 @@
       <w:lvlText w:val="%7."/>
       <w:lvlJc w:val="left"/>
       <w:pPr>
-        <w:ind w:left="5040" w:hanging="360"/>
+        <w:ind w:left="4785" w:hanging="360"/>
       </w:pPr>
     </w:lvl>
     <w:lvl w:ilvl="7" w:tentative="0">
@@ -5438,7 +3836,7 @@
       <w:lvlText w:val="%8."/>
       <w:lvlJc w:val="left"/>
       <w:pPr>
-        <w:ind w:left="5760" w:hanging="360"/>
+        <w:ind w:left="5505" w:hanging="360"/>
       </w:pPr>
     </w:lvl>
     <w:lvl w:ilvl="8" w:tentative="0">
@@ -5447,21 +3845,21 @@
       <w:lvlText w:val="%9."/>
       <w:lvlJc w:val="right"/>
       <w:pPr>
-        <w:ind w:left="6480" w:hanging="180"/>
+        <w:ind w:left="6225" w:hanging="180"/>
       </w:pPr>
     </w:lvl>
   </w:abstractNum>
   <w:abstractNum w:abstractNumId="2">
-    <w:nsid w:val="358451AD"/>
+    <w:nsid w:val="4F1E6665"/>
     <w:multiLevelType w:val="multilevel"/>
-    <w:tmpl w:val="358451AD"/>
+    <w:tmpl w:val="4F1E6665"/>
     <w:lvl w:ilvl="0" w:tentative="0">
-      <w:start w:val="1"/>
+      <w:start w:val="8"/>
       <w:numFmt w:val="decimal"/>
       <w:lvlText w:val="%1."/>
       <w:lvlJc w:val="left"/>
       <w:pPr>
-        <w:ind w:left="465" w:hanging="360"/>
+        <w:ind w:left="720" w:hanging="360"/>
       </w:pPr>
       <w:rPr>
         <w:rFonts w:hint="default"/>
@@ -5473,7 +3871,7 @@
       <w:lvlText w:val="%2."/>
       <w:lvlJc w:val="left"/>
       <w:pPr>
-        <w:ind w:left="1185" w:hanging="360"/>
+        <w:ind w:left="1440" w:hanging="360"/>
       </w:pPr>
     </w:lvl>
     <w:lvl w:ilvl="2" w:tentative="0">
@@ -5482,7 +3880,7 @@
       <w:lvlText w:val="%3."/>
       <w:lvlJc w:val="right"/>
       <w:pPr>
-        <w:ind w:left="1905" w:hanging="180"/>
+        <w:ind w:left="2160" w:hanging="180"/>
       </w:pPr>
     </w:lvl>
     <w:lvl w:ilvl="3" w:tentative="0">
@@ -5491,7 +3889,7 @@
       <w:lvlText w:val="%4."/>
       <w:lvlJc w:val="left"/>
       <w:pPr>
-        <w:ind w:left="2625" w:hanging="360"/>
+        <w:ind w:left="2880" w:hanging="360"/>
       </w:pPr>
     </w:lvl>
     <w:lvl w:ilvl="4" w:tentative="0">
@@ -5500,7 +3898,7 @@
       <w:lvlText w:val="%5."/>
       <w:lvlJc w:val="left"/>
       <w:pPr>
-        <w:ind w:left="3345" w:hanging="360"/>
+        <w:ind w:left="3600" w:hanging="360"/>
       </w:pPr>
     </w:lvl>
     <w:lvl w:ilvl="5" w:tentative="0">
@@ -5509,7 +3907,7 @@
       <w:lvlText w:val="%6."/>
       <w:lvlJc w:val="right"/>
       <w:pPr>
-        <w:ind w:left="4065" w:hanging="180"/>
+        <w:ind w:left="4320" w:hanging="180"/>
       </w:pPr>
     </w:lvl>
     <w:lvl w:ilvl="6" w:tentative="0">
@@ -5518,7 +3916,7 @@
       <w:lvlText w:val="%7."/>
       <w:lvlJc w:val="left"/>
       <w:pPr>
-        <w:ind w:left="4785" w:hanging="360"/>
+        <w:ind w:left="5040" w:hanging="360"/>
       </w:pPr>
     </w:lvl>
     <w:lvl w:ilvl="7" w:tentative="0">
@@ -5527,7 +3925,7 @@
       <w:lvlText w:val="%8."/>
       <w:lvlJc w:val="left"/>
       <w:pPr>
-        <w:ind w:left="5505" w:hanging="360"/>
+        <w:ind w:left="5760" w:hanging="360"/>
       </w:pPr>
     </w:lvl>
     <w:lvl w:ilvl="8" w:tentative="0">
@@ -5536,97 +3934,28 @@
       <w:lvlText w:val="%9."/>
       <w:lvlJc w:val="right"/>
       <w:pPr>
-        <w:ind w:left="6225" w:hanging="180"/>
+        <w:ind w:left="6480" w:hanging="180"/>
       </w:pPr>
     </w:lvl>
   </w:abstractNum>
   <w:abstractNum w:abstractNumId="3">
-    <w:nsid w:val="4F1E6665"/>
-    <w:multiLevelType w:val="multilevel"/>
-    <w:tmpl w:val="4F1E6665"/>
+    <w:nsid w:val="67FA9B2A"/>
+    <w:multiLevelType w:val="singleLevel"/>
+    <w:tmpl w:val="67FA9B2A"/>
     <w:lvl w:ilvl="0" w:tentative="0">
-      <w:start w:val="8"/>
-      <w:numFmt w:val="decimal"/>
+      <w:start w:val="1"/>
+      <w:numFmt w:val="lowerLetter"/>
       <w:lvlText w:val="%1."/>
       <w:lvlJc w:val="left"/>
       <w:pPr>
-        <w:ind w:left="720" w:hanging="360"/>
+        <w:tabs>
+          <w:tab w:val="left" w:pos="425"/>
+        </w:tabs>
+        <w:ind w:left="425" w:leftChars="0" w:hanging="425" w:firstLineChars="0"/>
       </w:pPr>
       <w:rPr>
         <w:rFonts w:hint="default"/>
       </w:rPr>
-    </w:lvl>
-    <w:lvl w:ilvl="1" w:tentative="0">
-      <w:start w:val="1"/>
-      <w:numFmt w:val="lowerLetter"/>
-      <w:lvlText w:val="%2."/>
-      <w:lvlJc w:val="left"/>
-      <w:pPr>
-        <w:ind w:left="1440" w:hanging="360"/>
-      </w:pPr>
-    </w:lvl>
-    <w:lvl w:ilvl="2" w:tentative="0">
-      <w:start w:val="1"/>
-      <w:numFmt w:val="lowerRoman"/>
-      <w:lvlText w:val="%3."/>
-      <w:lvlJc w:val="right"/>
-      <w:pPr>
-        <w:ind w:left="2160" w:hanging="180"/>
-      </w:pPr>
-    </w:lvl>
-    <w:lvl w:ilvl="3" w:tentative="0">
-      <w:start w:val="1"/>
-      <w:numFmt w:val="decimal"/>
-      <w:lvlText w:val="%4."/>
-      <w:lvlJc w:val="left"/>
-      <w:pPr>
-        <w:ind w:left="2880" w:hanging="360"/>
-      </w:pPr>
-    </w:lvl>
-    <w:lvl w:ilvl="4" w:tentative="0">
-      <w:start w:val="1"/>
-      <w:numFmt w:val="lowerLetter"/>
-      <w:lvlText w:val="%5."/>
-      <w:lvlJc w:val="left"/>
-      <w:pPr>
-        <w:ind w:left="3600" w:hanging="360"/>
-      </w:pPr>
-    </w:lvl>
-    <w:lvl w:ilvl="5" w:tentative="0">
-      <w:start w:val="1"/>
-      <w:numFmt w:val="lowerRoman"/>
-      <w:lvlText w:val="%6."/>
-      <w:lvlJc w:val="right"/>
-      <w:pPr>
-        <w:ind w:left="4320" w:hanging="180"/>
-      </w:pPr>
-    </w:lvl>
-    <w:lvl w:ilvl="6" w:tentative="0">
-      <w:start w:val="1"/>
-      <w:numFmt w:val="decimal"/>
-      <w:lvlText w:val="%7."/>
-      <w:lvlJc w:val="left"/>
-      <w:pPr>
-        <w:ind w:left="5040" w:hanging="360"/>
-      </w:pPr>
-    </w:lvl>
-    <w:lvl w:ilvl="7" w:tentative="0">
-      <w:start w:val="1"/>
-      <w:numFmt w:val="lowerLetter"/>
-      <w:lvlText w:val="%8."/>
-      <w:lvlJc w:val="left"/>
-      <w:pPr>
-        <w:ind w:left="5760" w:hanging="360"/>
-      </w:pPr>
-    </w:lvl>
-    <w:lvl w:ilvl="8" w:tentative="0">
-      <w:start w:val="1"/>
-      <w:numFmt w:val="lowerRoman"/>
-      <w:lvlText w:val="%9."/>
-      <w:lvlJc w:val="right"/>
-      <w:pPr>
-        <w:ind w:left="6480" w:hanging="180"/>
-      </w:pPr>
     </w:lvl>
   </w:abstractNum>
   <w:abstractNum w:abstractNumId="4">
@@ -5720,43 +4049,20 @@
       </w:pPr>
     </w:lvl>
   </w:abstractNum>
-  <w:abstractNum w:abstractNumId="5">
-    <w:nsid w:val="7B761BC1"/>
-    <w:multiLevelType w:val="singleLevel"/>
-    <w:tmpl w:val="7B761BC1"/>
-    <w:lvl w:ilvl="0" w:tentative="0">
-      <w:start w:val="1"/>
-      <w:numFmt w:val="decimal"/>
-      <w:lvlText w:val="%1."/>
-      <w:lvlJc w:val="left"/>
-      <w:pPr>
-        <w:tabs>
-          <w:tab w:val="left" w:pos="425"/>
-        </w:tabs>
-        <w:ind w:left="425" w:leftChars="0" w:hanging="425" w:firstLineChars="0"/>
-      </w:pPr>
-      <w:rPr>
-        <w:rFonts w:hint="default"/>
-      </w:rPr>
-    </w:lvl>
-  </w:abstractNum>
   <w:num w:numId="1">
     <w:abstractNumId w:val="4"/>
   </w:num>
   <w:num w:numId="2">
-    <w:abstractNumId w:val="2"/>
+    <w:abstractNumId w:val="1"/>
   </w:num>
   <w:num w:numId="3">
-    <w:abstractNumId w:val="5"/>
+    <w:abstractNumId w:val="3"/>
   </w:num>
   <w:num w:numId="4">
-    <w:abstractNumId w:val="3"/>
+    <w:abstractNumId w:val="2"/>
   </w:num>
   <w:num w:numId="5">
     <w:abstractNumId w:val="0"/>
-  </w:num>
-  <w:num w:numId="6">
-    <w:abstractNumId w:val="1"/>
   </w:num>
 </w:numbering>
 </file>
@@ -5837,7 +4143,7 @@
     <w:lsdException w:qFormat="1" w:unhideWhenUsed="0" w:uiPriority="10" w:semiHidden="0" w:name="Title"/>
     <w:lsdException w:uiPriority="99" w:name="Closing"/>
     <w:lsdException w:uiPriority="99" w:name="Signature"/>
-    <w:lsdException w:uiPriority="1" w:name="Default Paragraph Font"/>
+    <w:lsdException w:qFormat="1" w:uiPriority="1" w:name="Default Paragraph Font"/>
     <w:lsdException w:uiPriority="99" w:name="Body Text"/>
     <w:lsdException w:uiPriority="99" w:name="Body Text Indent"/>
     <w:lsdException w:uiPriority="99" w:name="List Continue"/>
@@ -5857,7 +4163,7 @@
     <w:lsdException w:uiPriority="99" w:name="Body Text Indent 2"/>
     <w:lsdException w:uiPriority="99" w:name="Body Text Indent 3"/>
     <w:lsdException w:uiPriority="99" w:name="Block Text"/>
-    <w:lsdException w:uiPriority="99" w:semiHidden="0" w:name="Hyperlink"/>
+    <w:lsdException w:qFormat="1" w:uiPriority="99" w:semiHidden="0" w:name="Hyperlink"/>
     <w:lsdException w:uiPriority="99" w:name="FollowedHyperlink"/>
     <w:lsdException w:qFormat="1" w:unhideWhenUsed="0" w:uiPriority="22" w:semiHidden="0" w:name="Strong"/>
     <w:lsdException w:qFormat="1" w:unhideWhenUsed="0" w:uiPriority="20" w:semiHidden="0" w:name="Emphasis"/>
@@ -5875,7 +4181,7 @@
     <w:lsdException w:uiPriority="99" w:name="HTML Sample"/>
     <w:lsdException w:uiPriority="99" w:name="HTML Typewriter"/>
     <w:lsdException w:uiPriority="99" w:name="HTML Variable"/>
-    <w:lsdException w:uiPriority="99" w:name="Normal Table"/>
+    <w:lsdException w:qFormat="1" w:uiPriority="99" w:name="Normal Table"/>
     <w:lsdException w:uiPriority="99" w:name="annotation subject"/>
     <w:lsdException w:uiPriority="99" w:name="Table Simple 1"/>
     <w:lsdException w:uiPriority="99" w:name="Table Simple 2"/>
@@ -6041,12 +4347,14 @@
     <w:name w:val="Default Paragraph Font"/>
     <w:semiHidden/>
     <w:unhideWhenUsed/>
+    <w:qFormat/>
     <w:uiPriority w:val="1"/>
   </w:style>
   <w:style w:type="table" w:default="1" w:styleId="3">
     <w:name w:val="Normal Table"/>
     <w:semiHidden/>
     <w:unhideWhenUsed/>
+    <w:qFormat/>
     <w:uiPriority w:val="99"/>
     <w:tblPr>
       <w:tblCellMar>
@@ -6060,6 +4368,7 @@
   <w:style w:type="character" w:styleId="4">
     <w:name w:val="Hyperlink"/>
     <w:unhideWhenUsed/>
+    <w:qFormat/>
     <w:uiPriority w:val="99"/>
     <w:rPr>
       <w:color w:val="0000FF"/>
@@ -6330,7 +4639,7 @@
     <customSectPr/>
   </customSectProps>
   <customShpExts>
-    <customShpInfo spid="_x0000_s1026" textRotate="1"/>
+    <customShpInfo spid="_x0000_s1026"/>
   </customShpExts>
 </s:customData>
 </file>

</xml_diff>